<commit_message>
add some change to detail report
</commit_message>
<xml_diff>
--- a/Documents/DetailedReport.docx
+++ b/Documents/DetailedReport.docx
@@ -1,6 +1,6 @@
 
 <file path=word/document.xml><?xml version="1.0" encoding="utf-8"?>
-<w:document xmlns:wpc="http://schemas.microsoft.com/office/word/2010/wordprocessingCanvas" xmlns:mc="http://schemas.openxmlformats.org/markup-compatibility/2006" xmlns:o="urn:schemas-microsoft-com:office:office" xmlns:r="http://schemas.openxmlformats.org/officeDocument/2006/relationships" xmlns:m="http://schemas.openxmlformats.org/officeDocument/2006/math" xmlns:v="urn:schemas-microsoft-com:vml" xmlns:wp14="http://schemas.microsoft.com/office/word/2010/wordprocessingDrawing" xmlns:wp="http://schemas.openxmlformats.org/drawingml/2006/wordprocessingDrawing" xmlns:w10="urn:schemas-microsoft-com:office:word" xmlns:w="http://schemas.openxmlformats.org/wordprocessingml/2006/main" xmlns:w14="http://schemas.microsoft.com/office/word/2010/wordml" xmlns:wpg="http://schemas.microsoft.com/office/word/2010/wordprocessingGroup" xmlns:wpi="http://schemas.microsoft.com/office/word/2010/wordprocessingInk" xmlns:wne="http://schemas.microsoft.com/office/word/2006/wordml" xmlns:wps="http://schemas.microsoft.com/office/word/2010/wordprocessingShape" mc:Ignorable="w14 wp14">
+<w:document xmlns:wpc="http://schemas.microsoft.com/office/word/2010/wordprocessingCanvas" xmlns:mc="http://schemas.openxmlformats.org/markup-compatibility/2006" xmlns:o="urn:schemas-microsoft-com:office:office" xmlns:r="http://schemas.openxmlformats.org/officeDocument/2006/relationships" xmlns:m="http://schemas.openxmlformats.org/officeDocument/2006/math" xmlns:v="urn:schemas-microsoft-com:vml" xmlns:wp14="http://schemas.microsoft.com/office/word/2010/wordprocessingDrawing" xmlns:wp="http://schemas.openxmlformats.org/drawingml/2006/wordprocessingDrawing" xmlns:w10="urn:schemas-microsoft-com:office:word" xmlns:w="http://schemas.openxmlformats.org/wordprocessingml/2006/main" xmlns:w14="http://schemas.microsoft.com/office/word/2010/wordml" xmlns:w15="http://schemas.microsoft.com/office/word/2012/wordml" xmlns:wpg="http://schemas.microsoft.com/office/word/2010/wordprocessingGroup" xmlns:wpi="http://schemas.microsoft.com/office/word/2010/wordprocessingInk" xmlns:wne="http://schemas.microsoft.com/office/word/2006/wordml" xmlns:wps="http://schemas.microsoft.com/office/word/2010/wordprocessingShape" mc:Ignorable="w14 w15 wp14">
   <w:body>
     <w:p>
       <w:pPr>
@@ -29,8 +29,13 @@
       <w:r>
         <w:t>As a team we analyzed the given data set regarding the Panel Survey of Income Dynamics. The data set consist of 4856 tuples with age, education, earnings, working hours, number of kids and marital status.</w:t>
       </w:r>
-    </w:p>
-    <w:p/>
+      <w:r>
+        <w:t xml:space="preserve"> The data set has some outliers like having 98 kids and education level is 99. Those are unrealistic data. So in our sample, we removed them and analyzed the remaining data. Fist we analyzed the distribution of each important parameters by visualizing them in charts. Then we analyzed the relativeness of the parameters </w:t>
+      </w:r>
+      <w:r>
+        <w:t>and make a hypothesis.  We analyzed further to prove our hypothesis and concluded with the results.</w:t>
+      </w:r>
+    </w:p>
     <w:p>
       <w:pPr>
         <w:rPr>
@@ -54,6 +59,9 @@
       <w:r>
         <w:t xml:space="preserve"> </w:t>
       </w:r>
+      <w:r>
+        <w:t>Nuwani</w:t>
+      </w:r>
     </w:p>
     <w:p>
       <w:pPr>
@@ -62,6 +70,9 @@
       <w:r>
         <w:t>2.</w:t>
       </w:r>
+      <w:r>
+        <w:t xml:space="preserve"> Upekka</w:t>
+      </w:r>
     </w:p>
     <w:p>
       <w:pPr>
@@ -70,6 +81,9 @@
       <w:r>
         <w:t>3.</w:t>
       </w:r>
+      <w:r>
+        <w:t xml:space="preserve"> Miyuru</w:t>
+      </w:r>
     </w:p>
     <w:p>
       <w:pPr>
@@ -77,6 +91,9 @@
       </w:pPr>
       <w:r>
         <w:t>4.</w:t>
+      </w:r>
+      <w:r>
+        <w:t>Nilusija</w:t>
       </w:r>
     </w:p>
     <w:p>
@@ -101,11 +118,11 @@
         <w:t>This is the initial analysis on the data set without any pre-processing.</w:t>
       </w:r>
     </w:p>
+    <w:p/>
     <w:tbl>
       <w:tblPr>
         <w:tblW w:w="5140" w:type="dxa"/>
         <w:jc w:val="center"/>
-        <w:tblInd w:w="93" w:type="dxa"/>
         <w:tblLook w:val="04A0" w:firstRow="1" w:lastRow="0" w:firstColumn="1" w:lastColumn="0" w:noHBand="0" w:noVBand="1"/>
       </w:tblPr>
       <w:tblGrid>
@@ -296,7 +313,7 @@
       </w:tr>
       <w:tr>
         <w:trPr>
-          <w:trHeight w:val="300"/>
+          <w:trHeight w:val="70"/>
           <w:jc w:val="center"/>
         </w:trPr>
         <w:tc>
@@ -1174,58 +1191,52 @@
       <w:pPr>
         <w:pStyle w:val="Heading2"/>
       </w:pPr>
+    </w:p>
+    <w:p>
+      <w:pPr>
+        <w:pStyle w:val="Heading2"/>
+      </w:pPr>
+    </w:p>
+    <w:p>
+      <w:pPr>
+        <w:pStyle w:val="Heading2"/>
+      </w:pPr>
+    </w:p>
+    <w:p>
+      <w:pPr>
+        <w:pStyle w:val="Heading2"/>
+      </w:pPr>
       <w:r>
         <w:t>2.1 Age</w:t>
       </w:r>
     </w:p>
     <w:p>
+      <w:r>
+        <w:t xml:space="preserve">The given data has the age group 30 to 50. The data set is biased. </w:t>
+      </w:r>
+      <w:r>
+        <w:t>The figure below is the age distribution of the sample.</w:t>
+      </w:r>
+    </w:p>
+    <w:p>
+      <w:bookmarkStart w:id="0" w:name="_GoBack"/>
       <w:r>
         <w:rPr>
           <w:noProof/>
         </w:rPr>
+        <w:lastRenderedPageBreak/>
         <w:drawing>
-          <wp:anchor distT="0" distB="0" distL="114300" distR="114300" simplePos="0" relativeHeight="251659776" behindDoc="1" locked="0" layoutInCell="1" allowOverlap="1" wp14:anchorId="0C3735A7" wp14:editId="3D11F586">
+          <wp:anchor distT="0" distB="0" distL="114300" distR="114300" simplePos="0" relativeHeight="251655168" behindDoc="1" locked="0" layoutInCell="1" allowOverlap="1" wp14:anchorId="0C3735A7" wp14:editId="3D11F586">
             <wp:simplePos x="0" y="0"/>
             <wp:positionH relativeFrom="margin">
-              <wp:align>center</wp:align>
+              <wp:posOffset>704215</wp:posOffset>
             </wp:positionH>
             <wp:positionV relativeFrom="paragraph">
-              <wp:posOffset>539750</wp:posOffset>
+              <wp:posOffset>190500</wp:posOffset>
             </wp:positionV>
             <wp:extent cx="3676650" cy="2734310"/>
             <wp:effectExtent l="0" t="0" r="0" b="8890"/>
-            <wp:wrapTight wrapText="bothSides">
-              <wp:wrapPolygon edited="0">
-                <wp:start x="8730" y="0"/>
-                <wp:lineTo x="5036" y="451"/>
-                <wp:lineTo x="783" y="1655"/>
-                <wp:lineTo x="783" y="5117"/>
-                <wp:lineTo x="224" y="6621"/>
-                <wp:lineTo x="0" y="7374"/>
-                <wp:lineTo x="0" y="13995"/>
-                <wp:lineTo x="672" y="14748"/>
-                <wp:lineTo x="2015" y="14748"/>
-                <wp:lineTo x="1231" y="16102"/>
-                <wp:lineTo x="1231" y="16704"/>
-                <wp:lineTo x="2015" y="17156"/>
-                <wp:lineTo x="1455" y="19262"/>
-                <wp:lineTo x="1567" y="19563"/>
-                <wp:lineTo x="2910" y="19563"/>
-                <wp:lineTo x="2910" y="20316"/>
-                <wp:lineTo x="7834" y="21219"/>
-                <wp:lineTo x="11304" y="21520"/>
-                <wp:lineTo x="11863" y="21520"/>
-                <wp:lineTo x="14661" y="21219"/>
-                <wp:lineTo x="20481" y="20165"/>
-                <wp:lineTo x="20369" y="19563"/>
-                <wp:lineTo x="21152" y="19563"/>
-                <wp:lineTo x="21488" y="18811"/>
-                <wp:lineTo x="21488" y="1354"/>
-                <wp:lineTo x="20705" y="1053"/>
-                <wp:lineTo x="15892" y="0"/>
-                <wp:lineTo x="8730" y="0"/>
-              </wp:wrapPolygon>
-            </wp:wrapTight>
+            <wp:wrapSquare wrapText="bothSides"/>
             <wp:docPr id="2" name="Picture 2" descr="D:\msc-sem1\DataScience\Assignment1\Pictures\ageDis.png"/>
             <wp:cNvGraphicFramePr>
               <a:graphicFrameLocks xmlns:a="http://schemas.openxmlformats.org/drawingml/2006/main" noChangeAspect="1"/>
@@ -1240,7 +1251,7 @@
                     </pic:cNvPicPr>
                   </pic:nvPicPr>
                   <pic:blipFill>
-                    <a:blip r:embed="rId8">
+                    <a:blip r:embed="rId7">
                       <a:extLst>
                         <a:ext uri="{28A0092B-C50C-407E-A947-70E740481C1C}">
                           <a14:useLocalDpi xmlns:a14="http://schemas.microsoft.com/office/drawing/2010/main" val="0"/>
@@ -1277,15 +1288,7 @@
           </wp:anchor>
         </w:drawing>
       </w:r>
-      <w:r>
-        <w:t>The</w:t>
-      </w:r>
-      <w:r>
-        <w:t xml:space="preserve"> given data has the age group 30 to 50. The data set is biased. </w:t>
-      </w:r>
-      <w:r>
-        <w:t>The figure below is the age distribution of the sample.</w:t>
-      </w:r>
+      <w:bookmarkEnd w:id="0"/>
     </w:p>
     <w:p/>
     <w:p/>
@@ -1293,6 +1296,8 @@
     <w:p/>
     <w:p/>
     <w:p/>
+    <w:p/>
+    <w:p/>
     <w:p>
       <w:pPr>
         <w:pStyle w:val="Heading2"/>
@@ -1324,6 +1329,9 @@
       </w:r>
       <w:r>
         <w:t xml:space="preserve"> The uncertain data has been omitted for the graph.</w:t>
+      </w:r>
+      <w:r>
+        <w:t xml:space="preserve"> In this sample, 1804 people has 12 as their education level. 81.20% of people has 12 or above 12 as their education level.</w:t>
       </w:r>
     </w:p>
     <w:p>
@@ -1390,7 +1398,7 @@
                     </pic:cNvPicPr>
                   </pic:nvPicPr>
                   <pic:blipFill>
-                    <a:blip r:embed="rId9">
+                    <a:blip r:embed="rId8">
                       <a:extLst>
                         <a:ext uri="{28A0092B-C50C-407E-A947-70E740481C1C}">
                           <a14:useLocalDpi xmlns:a14="http://schemas.microsoft.com/office/drawing/2010/main" val="0"/>
@@ -1469,17 +1477,48 @@
         <w:ind w:left="780"/>
       </w:pPr>
       <w:r>
+        <w:t>The figure</w:t>
+      </w:r>
+      <w:r>
+        <w:t>s below show</w:t>
+      </w:r>
+      <w:r>
+        <w:t xml:space="preserve"> the</w:t>
+      </w:r>
+      <w:r>
+        <w:t xml:space="preserve"> marital status</w:t>
+      </w:r>
+      <w:r>
+        <w:t xml:space="preserve"> distribution of the sample.</w:t>
+      </w:r>
+      <w:r>
+        <w:t xml:space="preserve"> 65% of this sample participants are married. And divorced and never married participants of this sample is nearly equal.</w:t>
+      </w:r>
+    </w:p>
+    <w:p>
+      <w:pPr>
+        <w:pStyle w:val="ListParagraph"/>
+        <w:ind w:left="780"/>
+      </w:pPr>
+    </w:p>
+    <w:p>
+      <w:pPr>
+        <w:pStyle w:val="ListParagraph"/>
+        <w:ind w:left="780"/>
+      </w:pPr>
+      <w:r>
         <w:rPr>
           <w:noProof/>
         </w:rPr>
+        <w:lastRenderedPageBreak/>
         <w:drawing>
-          <wp:anchor distT="0" distB="0" distL="114300" distR="114300" simplePos="0" relativeHeight="251661824" behindDoc="1" locked="0" layoutInCell="1" allowOverlap="1" wp14:anchorId="1296889C" wp14:editId="34039207">
+          <wp:anchor distT="0" distB="0" distL="114300" distR="114300" simplePos="0" relativeHeight="251656192" behindDoc="1" locked="0" layoutInCell="1" allowOverlap="1" wp14:anchorId="1296889C" wp14:editId="34039207">
             <wp:simplePos x="0" y="0"/>
             <wp:positionH relativeFrom="column">
-              <wp:posOffset>1095375</wp:posOffset>
+              <wp:posOffset>1104900</wp:posOffset>
             </wp:positionH>
             <wp:positionV relativeFrom="paragraph">
-              <wp:posOffset>499745</wp:posOffset>
+              <wp:posOffset>82550</wp:posOffset>
             </wp:positionV>
             <wp:extent cx="3590925" cy="2634615"/>
             <wp:effectExtent l="0" t="0" r="9525" b="0"/>
@@ -1525,7 +1564,7 @@
                     </pic:cNvPicPr>
                   </pic:nvPicPr>
                   <pic:blipFill>
-                    <a:blip r:embed="rId10">
+                    <a:blip r:embed="rId9">
                       <a:extLst>
                         <a:ext uri="{28A0092B-C50C-407E-A947-70E740481C1C}">
                           <a14:useLocalDpi xmlns:a14="http://schemas.microsoft.com/office/drawing/2010/main" val="0"/>
@@ -1562,21 +1601,6 @@
           </wp:anchor>
         </w:drawing>
       </w:r>
-      <w:r>
-        <w:t>The figure</w:t>
-      </w:r>
-      <w:r>
-        <w:t>s below show</w:t>
-      </w:r>
-      <w:r>
-        <w:t xml:space="preserve"> the</w:t>
-      </w:r>
-      <w:r>
-        <w:t xml:space="preserve"> marital status</w:t>
-      </w:r>
-      <w:r>
-        <w:t xml:space="preserve"> distribution of the sample.</w:t>
-      </w:r>
     </w:p>
     <w:p>
       <w:pPr>
@@ -1650,66 +1674,51 @@
         <w:ind w:left="780"/>
       </w:pPr>
     </w:p>
+    <w:p/>
     <w:p>
       <w:pPr>
         <w:pStyle w:val="ListParagraph"/>
         <w:ind w:left="780"/>
-      </w:pPr>
-    </w:p>
-    <w:p>
-      <w:pPr>
-        <w:pStyle w:val="ListParagraph"/>
-        <w:ind w:left="780"/>
-      </w:pPr>
-    </w:p>
-    <w:p>
-      <w:pPr>
-        <w:pStyle w:val="ListParagraph"/>
-        <w:ind w:left="780"/>
-      </w:pPr>
-    </w:p>
-    <w:p>
-      <w:pPr>
-        <w:pStyle w:val="ListParagraph"/>
-        <w:ind w:left="780"/>
-      </w:pPr>
-    </w:p>
-    <w:p>
-      <w:pPr>
-        <w:pStyle w:val="ListParagraph"/>
-        <w:ind w:left="780"/>
-      </w:pPr>
-    </w:p>
-    <w:p>
-      <w:pPr>
-        <w:pStyle w:val="ListParagraph"/>
-        <w:ind w:left="780"/>
-      </w:pPr>
-    </w:p>
-    <w:p>
-      <w:pPr>
-        <w:pStyle w:val="ListParagraph"/>
-        <w:ind w:left="780"/>
-      </w:pPr>
-    </w:p>
-    <w:p>
-      <w:pPr>
-        <w:pStyle w:val="ListParagraph"/>
-        <w:ind w:left="780"/>
-      </w:pPr>
-      <w:r>
         <w:rPr>
           <w:noProof/>
         </w:rPr>
-        <w:lastRenderedPageBreak/>
+      </w:pPr>
+      <w:r>
+        <w:t>This pie chart show the marital status without preprocessing the data. In the data set, marital status shown as “no histories” has the nu</w:t>
+      </w:r>
+      <w:r>
+        <w:rPr>
+          <w:noProof/>
+        </w:rPr>
+        <w:t>mber of child as 90+. So in the preprocessing step, we have removed those data. But those data may refer the orphange childdrens count. Those are like outliers. We need more information to analyze those data and better to analyze those data separately.</w:t>
+      </w:r>
+    </w:p>
+    <w:p>
+      <w:pPr>
+        <w:pStyle w:val="ListParagraph"/>
+        <w:ind w:left="780"/>
+        <w:rPr>
+          <w:noProof/>
+        </w:rPr>
+      </w:pPr>
+    </w:p>
+    <w:p>
+      <w:pPr>
+        <w:pStyle w:val="ListParagraph"/>
+        <w:ind w:left="780"/>
+      </w:pPr>
+      <w:r>
+        <w:rPr>
+          <w:noProof/>
+        </w:rPr>
         <w:drawing>
-          <wp:anchor distT="0" distB="0" distL="114300" distR="114300" simplePos="0" relativeHeight="251662848" behindDoc="1" locked="0" layoutInCell="1" allowOverlap="1" wp14:anchorId="12E16254" wp14:editId="6B85F2FA">
+          <wp:anchor distT="0" distB="0" distL="114300" distR="114300" simplePos="0" relativeHeight="251672576" behindDoc="1" locked="0" layoutInCell="1" allowOverlap="1" wp14:anchorId="12E16254" wp14:editId="6B85F2FA">
             <wp:simplePos x="0" y="0"/>
             <wp:positionH relativeFrom="margin">
-              <wp:align>center</wp:align>
+              <wp:posOffset>1323340</wp:posOffset>
             </wp:positionH>
             <wp:positionV relativeFrom="paragraph">
-              <wp:posOffset>-183515</wp:posOffset>
+              <wp:posOffset>151130</wp:posOffset>
             </wp:positionV>
             <wp:extent cx="3076575" cy="2894330"/>
             <wp:effectExtent l="0" t="0" r="9525" b="1270"/>
@@ -1736,7 +1745,7 @@
                     </pic:cNvPicPr>
                   </pic:nvPicPr>
                   <pic:blipFill>
-                    <a:blip r:embed="rId11">
+                    <a:blip r:embed="rId10">
                       <a:extLst>
                         <a:ext uri="{28A0092B-C50C-407E-A947-70E740481C1C}">
                           <a14:useLocalDpi xmlns:a14="http://schemas.microsoft.com/office/drawing/2010/main" val="0"/>
@@ -1848,6 +1857,18 @@
     </w:p>
     <w:p>
       <w:pPr>
+        <w:pStyle w:val="ListParagraph"/>
+        <w:ind w:left="780"/>
+      </w:pPr>
+    </w:p>
+    <w:p>
+      <w:pPr>
+        <w:pStyle w:val="ListParagraph"/>
+        <w:ind w:left="780"/>
+      </w:pPr>
+    </w:p>
+    <w:p>
+      <w:pPr>
         <w:pStyle w:val="Heading2"/>
         <w:numPr>
           <w:ilvl w:val="1"/>
@@ -1875,10 +1896,7 @@
         <w:t xml:space="preserve"> the</w:t>
       </w:r>
       <w:r>
-        <w:t xml:space="preserve"> marital </w:t>
-      </w:r>
-      <w:r>
-        <w:t xml:space="preserve">kids </w:t>
+        <w:t xml:space="preserve"> marital kids </w:t>
       </w:r>
       <w:r>
         <w:t>distribution of the sample.</w:t>
@@ -1891,6 +1909,13 @@
       </w:r>
       <w:r>
         <w:t>. Those values were omitted for the graph.</w:t>
+      </w:r>
+      <w:r>
+        <w:t xml:space="preserve"> Most of this people in this sample have two children. The people are willing to </w:t>
+      </w:r>
+      <w:r>
+        <w:lastRenderedPageBreak/>
+        <w:t>have less number of children. May be because of the financial problem and the parents want to give the better education and facilities to their children.</w:t>
       </w:r>
     </w:p>
     <w:p>
@@ -1957,7 +1982,7 @@
                     </pic:cNvPicPr>
                   </pic:nvPicPr>
                   <pic:blipFill>
-                    <a:blip r:embed="rId12">
+                    <a:blip r:embed="rId11">
                       <a:extLst>
                         <a:ext uri="{28A0092B-C50C-407E-A947-70E740481C1C}">
                           <a14:useLocalDpi xmlns:a14="http://schemas.microsoft.com/office/drawing/2010/main" val="0"/>
@@ -2045,51 +2070,7 @@
         <w:pStyle w:val="ListParagraph"/>
       </w:pPr>
     </w:p>
-    <w:p>
-      <w:pPr>
-        <w:pStyle w:val="ListParagraph"/>
-      </w:pPr>
-    </w:p>
-    <w:p>
-      <w:pPr>
-        <w:pStyle w:val="ListParagraph"/>
-      </w:pPr>
-    </w:p>
-    <w:p>
-      <w:pPr>
-        <w:pStyle w:val="ListParagraph"/>
-      </w:pPr>
-    </w:p>
-    <w:p>
-      <w:pPr>
-        <w:pStyle w:val="ListParagraph"/>
-      </w:pPr>
-    </w:p>
-    <w:p>
-      <w:pPr>
-        <w:pStyle w:val="ListParagraph"/>
-      </w:pPr>
-    </w:p>
-    <w:p>
-      <w:pPr>
-        <w:pStyle w:val="ListParagraph"/>
-      </w:pPr>
-    </w:p>
-    <w:p>
-      <w:pPr>
-        <w:pStyle w:val="ListParagraph"/>
-      </w:pPr>
-    </w:p>
-    <w:p>
-      <w:pPr>
-        <w:pStyle w:val="ListParagraph"/>
-      </w:pPr>
-    </w:p>
-    <w:p>
-      <w:pPr>
-        <w:pStyle w:val="ListParagraph"/>
-      </w:pPr>
-    </w:p>
+    <w:p/>
     <w:p>
       <w:pPr>
         <w:pStyle w:val="ListParagraph"/>
@@ -2104,7 +2085,6 @@
         </w:numPr>
       </w:pPr>
       <w:r>
-        <w:lastRenderedPageBreak/>
         <w:t>Secondary Analysis</w:t>
       </w:r>
     </w:p>
@@ -2268,7 +2248,6 @@
                 <w:szCs w:val="24"/>
               </w:rPr>
             </w:pPr>
-            <w:proofErr w:type="spellStart"/>
             <w:r>
               <w:rPr>
                 <w:rFonts w:ascii="Arial" w:eastAsia="Times New Roman" w:hAnsi="Arial" w:cs="Arial"/>
@@ -2277,7 +2256,6 @@
               </w:rPr>
               <w:t>Avg</w:t>
             </w:r>
-            <w:proofErr w:type="spellEnd"/>
           </w:p>
         </w:tc>
         <w:tc>
@@ -3459,7 +3437,6 @@
           <w:rFonts w:asciiTheme="majorHAnsi" w:hAnsiTheme="majorHAnsi"/>
         </w:rPr>
       </w:pPr>
-      <w:proofErr w:type="gramStart"/>
       <w:r>
         <w:rPr>
           <w:rFonts w:asciiTheme="majorHAnsi" w:hAnsiTheme="majorHAnsi"/>
@@ -3476,14 +3453,7 @@
         <w:rPr>
           <w:rFonts w:asciiTheme="majorHAnsi" w:hAnsiTheme="majorHAnsi"/>
         </w:rPr>
-        <w:t>.</w:t>
-      </w:r>
-      <w:proofErr w:type="gramEnd"/>
-      <w:r>
-        <w:rPr>
-          <w:rFonts w:asciiTheme="majorHAnsi" w:hAnsiTheme="majorHAnsi"/>
-        </w:rPr>
-        <w:t xml:space="preserve"> </w:t>
+        <w:t xml:space="preserve">. </w:t>
       </w:r>
     </w:p>
     <w:p>
@@ -3500,6 +3470,48 @@
     </w:p>
     <w:p>
       <w:pPr>
+        <w:numPr>
+          <w:ilvl w:val="0"/>
+          <w:numId w:val="9"/>
+        </w:numPr>
+        <w:spacing w:after="0" w:line="240" w:lineRule="auto"/>
+        <w:textAlignment w:val="baseline"/>
+        <w:rPr>
+          <w:rFonts w:asciiTheme="majorHAnsi" w:eastAsia="Times New Roman" w:hAnsiTheme="majorHAnsi" w:cs="Arial"/>
+          <w:color w:val="000000"/>
+        </w:rPr>
+      </w:pPr>
+      <w:r>
+        <w:rPr>
+          <w:rFonts w:asciiTheme="majorHAnsi" w:eastAsia="Times New Roman" w:hAnsiTheme="majorHAnsi" w:cs="Arial"/>
+          <w:color w:val="000000"/>
+        </w:rPr>
+        <w:t>The people who are less than 30 years and greater than 50 years are not earning</w:t>
+      </w:r>
+    </w:p>
+    <w:p>
+      <w:pPr>
+        <w:numPr>
+          <w:ilvl w:val="0"/>
+          <w:numId w:val="9"/>
+        </w:numPr>
+        <w:spacing w:after="0" w:line="240" w:lineRule="auto"/>
+        <w:textAlignment w:val="baseline"/>
+        <w:rPr>
+          <w:rFonts w:asciiTheme="majorHAnsi" w:eastAsia="Times New Roman" w:hAnsiTheme="majorHAnsi" w:cs="Arial"/>
+          <w:color w:val="000000"/>
+        </w:rPr>
+      </w:pPr>
+      <w:r>
+        <w:rPr>
+          <w:rFonts w:asciiTheme="majorHAnsi" w:eastAsia="Times New Roman" w:hAnsiTheme="majorHAnsi" w:cs="Arial"/>
+          <w:color w:val="000000"/>
+        </w:rPr>
+        <w:t>Kids are not earning and they don’t have educations as well.</w:t>
+      </w:r>
+    </w:p>
+    <w:p>
+      <w:pPr>
         <w:pStyle w:val="Heading1"/>
         <w:numPr>
           <w:ilvl w:val="0"/>
@@ -3509,8 +3521,6 @@
       <w:r>
         <w:t>References</w:t>
       </w:r>
-      <w:bookmarkStart w:id="0" w:name="_GoBack"/>
-      <w:bookmarkEnd w:id="0"/>
     </w:p>
     <w:p>
       <w:pPr>
@@ -3566,7 +3576,7 @@
 </file>
 
 <file path=word/endnotes.xml><?xml version="1.0" encoding="utf-8"?>
-<w:endnotes xmlns:wpc="http://schemas.microsoft.com/office/word/2010/wordprocessingCanvas" xmlns:mc="http://schemas.openxmlformats.org/markup-compatibility/2006" xmlns:o="urn:schemas-microsoft-com:office:office" xmlns:r="http://schemas.openxmlformats.org/officeDocument/2006/relationships" xmlns:m="http://schemas.openxmlformats.org/officeDocument/2006/math" xmlns:v="urn:schemas-microsoft-com:vml" xmlns:wp14="http://schemas.microsoft.com/office/word/2010/wordprocessingDrawing" xmlns:wp="http://schemas.openxmlformats.org/drawingml/2006/wordprocessingDrawing" xmlns:w10="urn:schemas-microsoft-com:office:word" xmlns:w="http://schemas.openxmlformats.org/wordprocessingml/2006/main" xmlns:w14="http://schemas.microsoft.com/office/word/2010/wordml" xmlns:wpg="http://schemas.microsoft.com/office/word/2010/wordprocessingGroup" xmlns:wpi="http://schemas.microsoft.com/office/word/2010/wordprocessingInk" xmlns:wne="http://schemas.microsoft.com/office/word/2006/wordml" xmlns:wps="http://schemas.microsoft.com/office/word/2010/wordprocessingShape" mc:Ignorable="w14 wp14">
+<w:endnotes xmlns:wpc="http://schemas.microsoft.com/office/word/2010/wordprocessingCanvas" xmlns:mc="http://schemas.openxmlformats.org/markup-compatibility/2006" xmlns:o="urn:schemas-microsoft-com:office:office" xmlns:r="http://schemas.openxmlformats.org/officeDocument/2006/relationships" xmlns:m="http://schemas.openxmlformats.org/officeDocument/2006/math" xmlns:v="urn:schemas-microsoft-com:vml" xmlns:wp14="http://schemas.microsoft.com/office/word/2010/wordprocessingDrawing" xmlns:wp="http://schemas.openxmlformats.org/drawingml/2006/wordprocessingDrawing" xmlns:w10="urn:schemas-microsoft-com:office:word" xmlns:w="http://schemas.openxmlformats.org/wordprocessingml/2006/main" xmlns:w14="http://schemas.microsoft.com/office/word/2010/wordml" xmlns:w15="http://schemas.microsoft.com/office/word/2012/wordml" xmlns:wpg="http://schemas.microsoft.com/office/word/2010/wordprocessingGroup" xmlns:wpi="http://schemas.microsoft.com/office/word/2010/wordprocessingInk" xmlns:wne="http://schemas.microsoft.com/office/word/2006/wordml" xmlns:wps="http://schemas.microsoft.com/office/word/2010/wordprocessingShape" mc:Ignorable="w14 w15 wp14">
   <w:endnote w:type="separator" w:id="-1">
     <w:p>
       <w:pPr>
@@ -3591,7 +3601,7 @@
 </file>
 
 <file path=word/footnotes.xml><?xml version="1.0" encoding="utf-8"?>
-<w:footnotes xmlns:wpc="http://schemas.microsoft.com/office/word/2010/wordprocessingCanvas" xmlns:mc="http://schemas.openxmlformats.org/markup-compatibility/2006" xmlns:o="urn:schemas-microsoft-com:office:office" xmlns:r="http://schemas.openxmlformats.org/officeDocument/2006/relationships" xmlns:m="http://schemas.openxmlformats.org/officeDocument/2006/math" xmlns:v="urn:schemas-microsoft-com:vml" xmlns:wp14="http://schemas.microsoft.com/office/word/2010/wordprocessingDrawing" xmlns:wp="http://schemas.openxmlformats.org/drawingml/2006/wordprocessingDrawing" xmlns:w10="urn:schemas-microsoft-com:office:word" xmlns:w="http://schemas.openxmlformats.org/wordprocessingml/2006/main" xmlns:w14="http://schemas.microsoft.com/office/word/2010/wordml" xmlns:wpg="http://schemas.microsoft.com/office/word/2010/wordprocessingGroup" xmlns:wpi="http://schemas.microsoft.com/office/word/2010/wordprocessingInk" xmlns:wne="http://schemas.microsoft.com/office/word/2006/wordml" xmlns:wps="http://schemas.microsoft.com/office/word/2010/wordprocessingShape" mc:Ignorable="w14 wp14">
+<w:footnotes xmlns:wpc="http://schemas.microsoft.com/office/word/2010/wordprocessingCanvas" xmlns:mc="http://schemas.openxmlformats.org/markup-compatibility/2006" xmlns:o="urn:schemas-microsoft-com:office:office" xmlns:r="http://schemas.openxmlformats.org/officeDocument/2006/relationships" xmlns:m="http://schemas.openxmlformats.org/officeDocument/2006/math" xmlns:v="urn:schemas-microsoft-com:vml" xmlns:wp14="http://schemas.microsoft.com/office/word/2010/wordprocessingDrawing" xmlns:wp="http://schemas.openxmlformats.org/drawingml/2006/wordprocessingDrawing" xmlns:w10="urn:schemas-microsoft-com:office:word" xmlns:w="http://schemas.openxmlformats.org/wordprocessingml/2006/main" xmlns:w14="http://schemas.microsoft.com/office/word/2010/wordml" xmlns:w15="http://schemas.microsoft.com/office/word/2012/wordml" xmlns:wpg="http://schemas.microsoft.com/office/word/2010/wordprocessingGroup" xmlns:wpi="http://schemas.microsoft.com/office/word/2010/wordprocessingInk" xmlns:wne="http://schemas.microsoft.com/office/word/2006/wordml" xmlns:wps="http://schemas.microsoft.com/office/word/2010/wordprocessingShape" mc:Ignorable="w14 w15 wp14">
   <w:footnote w:type="separator" w:id="-1">
     <w:p>
       <w:pPr>
@@ -3616,8 +3626,121 @@
 </file>
 
 <file path=word/numbering.xml><?xml version="1.0" encoding="utf-8"?>
-<w:numbering xmlns:wpc="http://schemas.microsoft.com/office/word/2010/wordprocessingCanvas" xmlns:mc="http://schemas.openxmlformats.org/markup-compatibility/2006" xmlns:o="urn:schemas-microsoft-com:office:office" xmlns:r="http://schemas.openxmlformats.org/officeDocument/2006/relationships" xmlns:m="http://schemas.openxmlformats.org/officeDocument/2006/math" xmlns:v="urn:schemas-microsoft-com:vml" xmlns:wp14="http://schemas.microsoft.com/office/word/2010/wordprocessingDrawing" xmlns:wp="http://schemas.openxmlformats.org/drawingml/2006/wordprocessingDrawing" xmlns:w10="urn:schemas-microsoft-com:office:word" xmlns:w="http://schemas.openxmlformats.org/wordprocessingml/2006/main" xmlns:w14="http://schemas.microsoft.com/office/word/2010/wordml" xmlns:wpg="http://schemas.microsoft.com/office/word/2010/wordprocessingGroup" xmlns:wpi="http://schemas.microsoft.com/office/word/2010/wordprocessingInk" xmlns:wne="http://schemas.microsoft.com/office/word/2006/wordml" xmlns:wps="http://schemas.microsoft.com/office/word/2010/wordprocessingShape" mc:Ignorable="w14 wp14">
-  <w:abstractNum w:abstractNumId="0">
+<w:numbering xmlns:wpc="http://schemas.microsoft.com/office/word/2010/wordprocessingCanvas" xmlns:mc="http://schemas.openxmlformats.org/markup-compatibility/2006" xmlns:o="urn:schemas-microsoft-com:office:office" xmlns:r="http://schemas.openxmlformats.org/officeDocument/2006/relationships" xmlns:m="http://schemas.openxmlformats.org/officeDocument/2006/math" xmlns:v="urn:schemas-microsoft-com:vml" xmlns:wp14="http://schemas.microsoft.com/office/word/2010/wordprocessingDrawing" xmlns:wp="http://schemas.openxmlformats.org/drawingml/2006/wordprocessingDrawing" xmlns:w10="urn:schemas-microsoft-com:office:word" xmlns:w="http://schemas.openxmlformats.org/wordprocessingml/2006/main" xmlns:w14="http://schemas.microsoft.com/office/word/2010/wordml" xmlns:w15="http://schemas.microsoft.com/office/word/2012/wordml" xmlns:wpg="http://schemas.microsoft.com/office/word/2010/wordprocessingGroup" xmlns:wpi="http://schemas.microsoft.com/office/word/2010/wordprocessingInk" xmlns:wne="http://schemas.microsoft.com/office/word/2006/wordml" xmlns:wps="http://schemas.microsoft.com/office/word/2010/wordprocessingShape" mc:Ignorable="w14 w15 wp14">
+  <w:abstractNum w:abstractNumId="0" w15:restartNumberingAfterBreak="0">
+    <w:nsid w:val="0E632759"/>
+    <w:multiLevelType w:val="hybridMultilevel"/>
+    <w:tmpl w:val="970C1B1E"/>
+    <w:lvl w:ilvl="0" w:tplc="04090001">
+      <w:start w:val="1"/>
+      <w:numFmt w:val="bullet"/>
+      <w:lvlText w:val=""/>
+      <w:lvlJc w:val="left"/>
+      <w:pPr>
+        <w:ind w:left="720" w:hanging="360"/>
+      </w:pPr>
+      <w:rPr>
+        <w:rFonts w:ascii="Symbol" w:hAnsi="Symbol" w:hint="default"/>
+      </w:rPr>
+    </w:lvl>
+    <w:lvl w:ilvl="1" w:tplc="04090003" w:tentative="1">
+      <w:start w:val="1"/>
+      <w:numFmt w:val="bullet"/>
+      <w:lvlText w:val="o"/>
+      <w:lvlJc w:val="left"/>
+      <w:pPr>
+        <w:ind w:left="1440" w:hanging="360"/>
+      </w:pPr>
+      <w:rPr>
+        <w:rFonts w:ascii="Courier New" w:hAnsi="Courier New" w:cs="Courier New" w:hint="default"/>
+      </w:rPr>
+    </w:lvl>
+    <w:lvl w:ilvl="2" w:tplc="04090005" w:tentative="1">
+      <w:start w:val="1"/>
+      <w:numFmt w:val="bullet"/>
+      <w:lvlText w:val=""/>
+      <w:lvlJc w:val="left"/>
+      <w:pPr>
+        <w:ind w:left="2160" w:hanging="360"/>
+      </w:pPr>
+      <w:rPr>
+        <w:rFonts w:ascii="Wingdings" w:hAnsi="Wingdings" w:hint="default"/>
+      </w:rPr>
+    </w:lvl>
+    <w:lvl w:ilvl="3" w:tplc="04090001" w:tentative="1">
+      <w:start w:val="1"/>
+      <w:numFmt w:val="bullet"/>
+      <w:lvlText w:val=""/>
+      <w:lvlJc w:val="left"/>
+      <w:pPr>
+        <w:ind w:left="2880" w:hanging="360"/>
+      </w:pPr>
+      <w:rPr>
+        <w:rFonts w:ascii="Symbol" w:hAnsi="Symbol" w:hint="default"/>
+      </w:rPr>
+    </w:lvl>
+    <w:lvl w:ilvl="4" w:tplc="04090003" w:tentative="1">
+      <w:start w:val="1"/>
+      <w:numFmt w:val="bullet"/>
+      <w:lvlText w:val="o"/>
+      <w:lvlJc w:val="left"/>
+      <w:pPr>
+        <w:ind w:left="3600" w:hanging="360"/>
+      </w:pPr>
+      <w:rPr>
+        <w:rFonts w:ascii="Courier New" w:hAnsi="Courier New" w:cs="Courier New" w:hint="default"/>
+      </w:rPr>
+    </w:lvl>
+    <w:lvl w:ilvl="5" w:tplc="04090005" w:tentative="1">
+      <w:start w:val="1"/>
+      <w:numFmt w:val="bullet"/>
+      <w:lvlText w:val=""/>
+      <w:lvlJc w:val="left"/>
+      <w:pPr>
+        <w:ind w:left="4320" w:hanging="360"/>
+      </w:pPr>
+      <w:rPr>
+        <w:rFonts w:ascii="Wingdings" w:hAnsi="Wingdings" w:hint="default"/>
+      </w:rPr>
+    </w:lvl>
+    <w:lvl w:ilvl="6" w:tplc="04090001" w:tentative="1">
+      <w:start w:val="1"/>
+      <w:numFmt w:val="bullet"/>
+      <w:lvlText w:val=""/>
+      <w:lvlJc w:val="left"/>
+      <w:pPr>
+        <w:ind w:left="5040" w:hanging="360"/>
+      </w:pPr>
+      <w:rPr>
+        <w:rFonts w:ascii="Symbol" w:hAnsi="Symbol" w:hint="default"/>
+      </w:rPr>
+    </w:lvl>
+    <w:lvl w:ilvl="7" w:tplc="04090003" w:tentative="1">
+      <w:start w:val="1"/>
+      <w:numFmt w:val="bullet"/>
+      <w:lvlText w:val="o"/>
+      <w:lvlJc w:val="left"/>
+      <w:pPr>
+        <w:ind w:left="5760" w:hanging="360"/>
+      </w:pPr>
+      <w:rPr>
+        <w:rFonts w:ascii="Courier New" w:hAnsi="Courier New" w:cs="Courier New" w:hint="default"/>
+      </w:rPr>
+    </w:lvl>
+    <w:lvl w:ilvl="8" w:tplc="04090005" w:tentative="1">
+      <w:start w:val="1"/>
+      <w:numFmt w:val="bullet"/>
+      <w:lvlText w:val=""/>
+      <w:lvlJc w:val="left"/>
+      <w:pPr>
+        <w:ind w:left="6480" w:hanging="360"/>
+      </w:pPr>
+      <w:rPr>
+        <w:rFonts w:ascii="Wingdings" w:hAnsi="Wingdings" w:hint="default"/>
+      </w:rPr>
+    </w:lvl>
+  </w:abstractNum>
+  <w:abstractNum w:abstractNumId="1" w15:restartNumberingAfterBreak="0">
     <w:nsid w:val="3B3115FD"/>
     <w:multiLevelType w:val="multilevel"/>
     <w:tmpl w:val="3976CFCC"/>
@@ -3738,7 +3861,7 @@
       </w:rPr>
     </w:lvl>
   </w:abstractNum>
-  <w:abstractNum w:abstractNumId="1">
+  <w:abstractNum w:abstractNumId="2" w15:restartNumberingAfterBreak="0">
     <w:nsid w:val="3BA74532"/>
     <w:multiLevelType w:val="multilevel"/>
     <w:tmpl w:val="B770C612"/>
@@ -3856,7 +3979,7 @@
       </w:rPr>
     </w:lvl>
   </w:abstractNum>
-  <w:abstractNum w:abstractNumId="2">
+  <w:abstractNum w:abstractNumId="3" w15:restartNumberingAfterBreak="0">
     <w:nsid w:val="3BDB7EF3"/>
     <w:multiLevelType w:val="hybridMultilevel"/>
     <w:tmpl w:val="A088EE8A"/>
@@ -3945,109 +4068,20 @@
       </w:pPr>
     </w:lvl>
   </w:abstractNum>
-  <w:abstractNum w:abstractNumId="3">
-    <w:nsid w:val="52BE7A2F"/>
-    <w:multiLevelType w:val="hybridMultilevel"/>
-    <w:tmpl w:val="5C0E1348"/>
-    <w:lvl w:ilvl="0" w:tplc="E9E6B78E">
-      <w:start w:val="1"/>
-      <w:numFmt w:val="decimal"/>
-      <w:lvlText w:val="%1."/>
-      <w:lvlJc w:val="left"/>
-      <w:pPr>
-        <w:ind w:left="1080" w:hanging="360"/>
-      </w:pPr>
-      <w:rPr>
-        <w:rFonts w:hint="default"/>
-      </w:rPr>
-    </w:lvl>
-    <w:lvl w:ilvl="1" w:tplc="04090019" w:tentative="1">
-      <w:start w:val="1"/>
-      <w:numFmt w:val="lowerLetter"/>
-      <w:lvlText w:val="%2."/>
-      <w:lvlJc w:val="left"/>
-      <w:pPr>
-        <w:ind w:left="1800" w:hanging="360"/>
-      </w:pPr>
-    </w:lvl>
-    <w:lvl w:ilvl="2" w:tplc="0409001B" w:tentative="1">
-      <w:start w:val="1"/>
-      <w:numFmt w:val="lowerRoman"/>
-      <w:lvlText w:val="%3."/>
-      <w:lvlJc w:val="right"/>
-      <w:pPr>
-        <w:ind w:left="2520" w:hanging="180"/>
-      </w:pPr>
-    </w:lvl>
-    <w:lvl w:ilvl="3" w:tplc="0409000F" w:tentative="1">
-      <w:start w:val="1"/>
-      <w:numFmt w:val="decimal"/>
-      <w:lvlText w:val="%4."/>
-      <w:lvlJc w:val="left"/>
-      <w:pPr>
-        <w:ind w:left="3240" w:hanging="360"/>
-      </w:pPr>
-    </w:lvl>
-    <w:lvl w:ilvl="4" w:tplc="04090019" w:tentative="1">
-      <w:start w:val="1"/>
-      <w:numFmt w:val="lowerLetter"/>
-      <w:lvlText w:val="%5."/>
-      <w:lvlJc w:val="left"/>
-      <w:pPr>
-        <w:ind w:left="3960" w:hanging="360"/>
-      </w:pPr>
-    </w:lvl>
-    <w:lvl w:ilvl="5" w:tplc="0409001B" w:tentative="1">
-      <w:start w:val="1"/>
-      <w:numFmt w:val="lowerRoman"/>
-      <w:lvlText w:val="%6."/>
-      <w:lvlJc w:val="right"/>
-      <w:pPr>
-        <w:ind w:left="4680" w:hanging="180"/>
-      </w:pPr>
-    </w:lvl>
-    <w:lvl w:ilvl="6" w:tplc="0409000F" w:tentative="1">
-      <w:start w:val="1"/>
-      <w:numFmt w:val="decimal"/>
-      <w:lvlText w:val="%7."/>
-      <w:lvlJc w:val="left"/>
-      <w:pPr>
-        <w:ind w:left="5400" w:hanging="360"/>
-      </w:pPr>
-    </w:lvl>
-    <w:lvl w:ilvl="7" w:tplc="04090019" w:tentative="1">
-      <w:start w:val="1"/>
-      <w:numFmt w:val="lowerLetter"/>
-      <w:lvlText w:val="%8."/>
-      <w:lvlJc w:val="left"/>
-      <w:pPr>
-        <w:ind w:left="6120" w:hanging="360"/>
-      </w:pPr>
-    </w:lvl>
-    <w:lvl w:ilvl="8" w:tplc="0409001B" w:tentative="1">
-      <w:start w:val="1"/>
-      <w:numFmt w:val="lowerRoman"/>
-      <w:lvlText w:val="%9."/>
-      <w:lvlJc w:val="right"/>
-      <w:pPr>
-        <w:ind w:left="6840" w:hanging="180"/>
-      </w:pPr>
-    </w:lvl>
-  </w:abstractNum>
-  <w:abstractNum w:abstractNumId="4">
-    <w:nsid w:val="57B73E41"/>
+  <w:abstractNum w:abstractNumId="4" w15:restartNumberingAfterBreak="0">
+    <w:nsid w:val="3CB07048"/>
     <w:multiLevelType w:val="multilevel"/>
-    <w:tmpl w:val="3FDC5A0A"/>
+    <w:tmpl w:val="775A44EA"/>
     <w:lvl w:ilvl="0">
       <w:start w:val="1"/>
-      <w:numFmt w:val="decimal"/>
-      <w:lvlText w:val="%1."/>
+      <w:numFmt w:val="bullet"/>
+      <w:lvlText w:val=""/>
       <w:lvlJc w:val="left"/>
       <w:pPr>
         <w:ind w:left="720" w:hanging="360"/>
       </w:pPr>
       <w:rPr>
-        <w:rFonts w:hint="default"/>
+        <w:rFonts w:ascii="Symbol" w:hAnsi="Symbol" w:hint="default"/>
       </w:rPr>
     </w:lvl>
     <w:lvl w:ilvl="1">
@@ -4155,7 +4189,217 @@
       </w:rPr>
     </w:lvl>
   </w:abstractNum>
-  <w:abstractNum w:abstractNumId="5">
+  <w:abstractNum w:abstractNumId="5" w15:restartNumberingAfterBreak="0">
+    <w:nsid w:val="52BE7A2F"/>
+    <w:multiLevelType w:val="hybridMultilevel"/>
+    <w:tmpl w:val="5C0E1348"/>
+    <w:lvl w:ilvl="0" w:tplc="E9E6B78E">
+      <w:start w:val="1"/>
+      <w:numFmt w:val="decimal"/>
+      <w:lvlText w:val="%1."/>
+      <w:lvlJc w:val="left"/>
+      <w:pPr>
+        <w:ind w:left="1080" w:hanging="360"/>
+      </w:pPr>
+      <w:rPr>
+        <w:rFonts w:hint="default"/>
+      </w:rPr>
+    </w:lvl>
+    <w:lvl w:ilvl="1" w:tplc="04090019" w:tentative="1">
+      <w:start w:val="1"/>
+      <w:numFmt w:val="lowerLetter"/>
+      <w:lvlText w:val="%2."/>
+      <w:lvlJc w:val="left"/>
+      <w:pPr>
+        <w:ind w:left="1800" w:hanging="360"/>
+      </w:pPr>
+    </w:lvl>
+    <w:lvl w:ilvl="2" w:tplc="0409001B" w:tentative="1">
+      <w:start w:val="1"/>
+      <w:numFmt w:val="lowerRoman"/>
+      <w:lvlText w:val="%3."/>
+      <w:lvlJc w:val="right"/>
+      <w:pPr>
+        <w:ind w:left="2520" w:hanging="180"/>
+      </w:pPr>
+    </w:lvl>
+    <w:lvl w:ilvl="3" w:tplc="0409000F" w:tentative="1">
+      <w:start w:val="1"/>
+      <w:numFmt w:val="decimal"/>
+      <w:lvlText w:val="%4."/>
+      <w:lvlJc w:val="left"/>
+      <w:pPr>
+        <w:ind w:left="3240" w:hanging="360"/>
+      </w:pPr>
+    </w:lvl>
+    <w:lvl w:ilvl="4" w:tplc="04090019" w:tentative="1">
+      <w:start w:val="1"/>
+      <w:numFmt w:val="lowerLetter"/>
+      <w:lvlText w:val="%5."/>
+      <w:lvlJc w:val="left"/>
+      <w:pPr>
+        <w:ind w:left="3960" w:hanging="360"/>
+      </w:pPr>
+    </w:lvl>
+    <w:lvl w:ilvl="5" w:tplc="0409001B" w:tentative="1">
+      <w:start w:val="1"/>
+      <w:numFmt w:val="lowerRoman"/>
+      <w:lvlText w:val="%6."/>
+      <w:lvlJc w:val="right"/>
+      <w:pPr>
+        <w:ind w:left="4680" w:hanging="180"/>
+      </w:pPr>
+    </w:lvl>
+    <w:lvl w:ilvl="6" w:tplc="0409000F" w:tentative="1">
+      <w:start w:val="1"/>
+      <w:numFmt w:val="decimal"/>
+      <w:lvlText w:val="%7."/>
+      <w:lvlJc w:val="left"/>
+      <w:pPr>
+        <w:ind w:left="5400" w:hanging="360"/>
+      </w:pPr>
+    </w:lvl>
+    <w:lvl w:ilvl="7" w:tplc="04090019" w:tentative="1">
+      <w:start w:val="1"/>
+      <w:numFmt w:val="lowerLetter"/>
+      <w:lvlText w:val="%8."/>
+      <w:lvlJc w:val="left"/>
+      <w:pPr>
+        <w:ind w:left="6120" w:hanging="360"/>
+      </w:pPr>
+    </w:lvl>
+    <w:lvl w:ilvl="8" w:tplc="0409001B" w:tentative="1">
+      <w:start w:val="1"/>
+      <w:numFmt w:val="lowerRoman"/>
+      <w:lvlText w:val="%9."/>
+      <w:lvlJc w:val="right"/>
+      <w:pPr>
+        <w:ind w:left="6840" w:hanging="180"/>
+      </w:pPr>
+    </w:lvl>
+  </w:abstractNum>
+  <w:abstractNum w:abstractNumId="6" w15:restartNumberingAfterBreak="0">
+    <w:nsid w:val="57B73E41"/>
+    <w:multiLevelType w:val="multilevel"/>
+    <w:tmpl w:val="3FDC5A0A"/>
+    <w:lvl w:ilvl="0">
+      <w:start w:val="1"/>
+      <w:numFmt w:val="decimal"/>
+      <w:lvlText w:val="%1."/>
+      <w:lvlJc w:val="left"/>
+      <w:pPr>
+        <w:ind w:left="720" w:hanging="360"/>
+      </w:pPr>
+      <w:rPr>
+        <w:rFonts w:hint="default"/>
+      </w:rPr>
+    </w:lvl>
+    <w:lvl w:ilvl="1">
+      <w:start w:val="3"/>
+      <w:numFmt w:val="decimal"/>
+      <w:isLgl/>
+      <w:lvlText w:val="%1.%2"/>
+      <w:lvlJc w:val="left"/>
+      <w:pPr>
+        <w:ind w:left="780" w:hanging="420"/>
+      </w:pPr>
+      <w:rPr>
+        <w:rFonts w:hint="default"/>
+      </w:rPr>
+    </w:lvl>
+    <w:lvl w:ilvl="2">
+      <w:start w:val="1"/>
+      <w:numFmt w:val="decimal"/>
+      <w:isLgl/>
+      <w:lvlText w:val="%1.%2.%3"/>
+      <w:lvlJc w:val="left"/>
+      <w:pPr>
+        <w:ind w:left="1080" w:hanging="720"/>
+      </w:pPr>
+      <w:rPr>
+        <w:rFonts w:hint="default"/>
+      </w:rPr>
+    </w:lvl>
+    <w:lvl w:ilvl="3">
+      <w:start w:val="1"/>
+      <w:numFmt w:val="decimal"/>
+      <w:isLgl/>
+      <w:lvlText w:val="%1.%2.%3.%4"/>
+      <w:lvlJc w:val="left"/>
+      <w:pPr>
+        <w:ind w:left="1080" w:hanging="720"/>
+      </w:pPr>
+      <w:rPr>
+        <w:rFonts w:hint="default"/>
+      </w:rPr>
+    </w:lvl>
+    <w:lvl w:ilvl="4">
+      <w:start w:val="1"/>
+      <w:numFmt w:val="decimal"/>
+      <w:isLgl/>
+      <w:lvlText w:val="%1.%2.%3.%4.%5"/>
+      <w:lvlJc w:val="left"/>
+      <w:pPr>
+        <w:ind w:left="1440" w:hanging="1080"/>
+      </w:pPr>
+      <w:rPr>
+        <w:rFonts w:hint="default"/>
+      </w:rPr>
+    </w:lvl>
+    <w:lvl w:ilvl="5">
+      <w:start w:val="1"/>
+      <w:numFmt w:val="decimal"/>
+      <w:isLgl/>
+      <w:lvlText w:val="%1.%2.%3.%4.%5.%6"/>
+      <w:lvlJc w:val="left"/>
+      <w:pPr>
+        <w:ind w:left="1440" w:hanging="1080"/>
+      </w:pPr>
+      <w:rPr>
+        <w:rFonts w:hint="default"/>
+      </w:rPr>
+    </w:lvl>
+    <w:lvl w:ilvl="6">
+      <w:start w:val="1"/>
+      <w:numFmt w:val="decimal"/>
+      <w:isLgl/>
+      <w:lvlText w:val="%1.%2.%3.%4.%5.%6.%7"/>
+      <w:lvlJc w:val="left"/>
+      <w:pPr>
+        <w:ind w:left="1800" w:hanging="1440"/>
+      </w:pPr>
+      <w:rPr>
+        <w:rFonts w:hint="default"/>
+      </w:rPr>
+    </w:lvl>
+    <w:lvl w:ilvl="7">
+      <w:start w:val="1"/>
+      <w:numFmt w:val="decimal"/>
+      <w:isLgl/>
+      <w:lvlText w:val="%1.%2.%3.%4.%5.%6.%7.%8"/>
+      <w:lvlJc w:val="left"/>
+      <w:pPr>
+        <w:ind w:left="1800" w:hanging="1440"/>
+      </w:pPr>
+      <w:rPr>
+        <w:rFonts w:hint="default"/>
+      </w:rPr>
+    </w:lvl>
+    <w:lvl w:ilvl="8">
+      <w:start w:val="1"/>
+      <w:numFmt w:val="decimal"/>
+      <w:isLgl/>
+      <w:lvlText w:val="%1.%2.%3.%4.%5.%6.%7.%8.%9"/>
+      <w:lvlJc w:val="left"/>
+      <w:pPr>
+        <w:ind w:left="2160" w:hanging="1800"/>
+      </w:pPr>
+      <w:rPr>
+        <w:rFonts w:hint="default"/>
+      </w:rPr>
+    </w:lvl>
+  </w:abstractNum>
+  <w:abstractNum w:abstractNumId="7" w15:restartNumberingAfterBreak="0">
     <w:nsid w:val="70720B8E"/>
     <w:multiLevelType w:val="hybridMultilevel"/>
     <w:tmpl w:val="212E5072"/>
@@ -4244,29 +4488,187 @@
       </w:pPr>
     </w:lvl>
   </w:abstractNum>
+  <w:abstractNum w:abstractNumId="8" w15:restartNumberingAfterBreak="0">
+    <w:nsid w:val="76637BF1"/>
+    <w:multiLevelType w:val="multilevel"/>
+    <w:tmpl w:val="394A1958"/>
+    <w:lvl w:ilvl="0">
+      <w:start w:val="1"/>
+      <w:numFmt w:val="bullet"/>
+      <w:lvlText w:val=""/>
+      <w:lvlJc w:val="left"/>
+      <w:pPr>
+        <w:tabs>
+          <w:tab w:val="num" w:pos="720"/>
+        </w:tabs>
+        <w:ind w:left="720" w:hanging="360"/>
+      </w:pPr>
+      <w:rPr>
+        <w:rFonts w:ascii="Symbol" w:hAnsi="Symbol" w:hint="default"/>
+        <w:sz w:val="20"/>
+      </w:rPr>
+    </w:lvl>
+    <w:lvl w:ilvl="1" w:tentative="1">
+      <w:start w:val="1"/>
+      <w:numFmt w:val="bullet"/>
+      <w:lvlText w:val="o"/>
+      <w:lvlJc w:val="left"/>
+      <w:pPr>
+        <w:tabs>
+          <w:tab w:val="num" w:pos="1440"/>
+        </w:tabs>
+        <w:ind w:left="1440" w:hanging="360"/>
+      </w:pPr>
+      <w:rPr>
+        <w:rFonts w:ascii="Courier New" w:hAnsi="Courier New" w:hint="default"/>
+        <w:sz w:val="20"/>
+      </w:rPr>
+    </w:lvl>
+    <w:lvl w:ilvl="2" w:tentative="1">
+      <w:start w:val="1"/>
+      <w:numFmt w:val="bullet"/>
+      <w:lvlText w:val=""/>
+      <w:lvlJc w:val="left"/>
+      <w:pPr>
+        <w:tabs>
+          <w:tab w:val="num" w:pos="2160"/>
+        </w:tabs>
+        <w:ind w:left="2160" w:hanging="360"/>
+      </w:pPr>
+      <w:rPr>
+        <w:rFonts w:ascii="Wingdings" w:hAnsi="Wingdings" w:hint="default"/>
+        <w:sz w:val="20"/>
+      </w:rPr>
+    </w:lvl>
+    <w:lvl w:ilvl="3" w:tentative="1">
+      <w:start w:val="1"/>
+      <w:numFmt w:val="bullet"/>
+      <w:lvlText w:val=""/>
+      <w:lvlJc w:val="left"/>
+      <w:pPr>
+        <w:tabs>
+          <w:tab w:val="num" w:pos="2880"/>
+        </w:tabs>
+        <w:ind w:left="2880" w:hanging="360"/>
+      </w:pPr>
+      <w:rPr>
+        <w:rFonts w:ascii="Wingdings" w:hAnsi="Wingdings" w:hint="default"/>
+        <w:sz w:val="20"/>
+      </w:rPr>
+    </w:lvl>
+    <w:lvl w:ilvl="4" w:tentative="1">
+      <w:start w:val="1"/>
+      <w:numFmt w:val="bullet"/>
+      <w:lvlText w:val=""/>
+      <w:lvlJc w:val="left"/>
+      <w:pPr>
+        <w:tabs>
+          <w:tab w:val="num" w:pos="3600"/>
+        </w:tabs>
+        <w:ind w:left="3600" w:hanging="360"/>
+      </w:pPr>
+      <w:rPr>
+        <w:rFonts w:ascii="Wingdings" w:hAnsi="Wingdings" w:hint="default"/>
+        <w:sz w:val="20"/>
+      </w:rPr>
+    </w:lvl>
+    <w:lvl w:ilvl="5" w:tentative="1">
+      <w:start w:val="1"/>
+      <w:numFmt w:val="bullet"/>
+      <w:lvlText w:val=""/>
+      <w:lvlJc w:val="left"/>
+      <w:pPr>
+        <w:tabs>
+          <w:tab w:val="num" w:pos="4320"/>
+        </w:tabs>
+        <w:ind w:left="4320" w:hanging="360"/>
+      </w:pPr>
+      <w:rPr>
+        <w:rFonts w:ascii="Wingdings" w:hAnsi="Wingdings" w:hint="default"/>
+        <w:sz w:val="20"/>
+      </w:rPr>
+    </w:lvl>
+    <w:lvl w:ilvl="6" w:tentative="1">
+      <w:start w:val="1"/>
+      <w:numFmt w:val="bullet"/>
+      <w:lvlText w:val=""/>
+      <w:lvlJc w:val="left"/>
+      <w:pPr>
+        <w:tabs>
+          <w:tab w:val="num" w:pos="5040"/>
+        </w:tabs>
+        <w:ind w:left="5040" w:hanging="360"/>
+      </w:pPr>
+      <w:rPr>
+        <w:rFonts w:ascii="Wingdings" w:hAnsi="Wingdings" w:hint="default"/>
+        <w:sz w:val="20"/>
+      </w:rPr>
+    </w:lvl>
+    <w:lvl w:ilvl="7" w:tentative="1">
+      <w:start w:val="1"/>
+      <w:numFmt w:val="bullet"/>
+      <w:lvlText w:val=""/>
+      <w:lvlJc w:val="left"/>
+      <w:pPr>
+        <w:tabs>
+          <w:tab w:val="num" w:pos="5760"/>
+        </w:tabs>
+        <w:ind w:left="5760" w:hanging="360"/>
+      </w:pPr>
+      <w:rPr>
+        <w:rFonts w:ascii="Wingdings" w:hAnsi="Wingdings" w:hint="default"/>
+        <w:sz w:val="20"/>
+      </w:rPr>
+    </w:lvl>
+    <w:lvl w:ilvl="8" w:tentative="1">
+      <w:start w:val="1"/>
+      <w:numFmt w:val="bullet"/>
+      <w:lvlText w:val=""/>
+      <w:lvlJc w:val="left"/>
+      <w:pPr>
+        <w:tabs>
+          <w:tab w:val="num" w:pos="6480"/>
+        </w:tabs>
+        <w:ind w:left="6480" w:hanging="360"/>
+      </w:pPr>
+      <w:rPr>
+        <w:rFonts w:ascii="Wingdings" w:hAnsi="Wingdings" w:hint="default"/>
+        <w:sz w:val="20"/>
+      </w:rPr>
+    </w:lvl>
+  </w:abstractNum>
   <w:num w:numId="1">
+    <w:abstractNumId w:val="7"/>
+  </w:num>
+  <w:num w:numId="2">
     <w:abstractNumId w:val="5"/>
   </w:num>
-  <w:num w:numId="2">
+  <w:num w:numId="3">
     <w:abstractNumId w:val="3"/>
   </w:num>
-  <w:num w:numId="3">
+  <w:num w:numId="4">
     <w:abstractNumId w:val="2"/>
   </w:num>
-  <w:num w:numId="4">
+  <w:num w:numId="5">
+    <w:abstractNumId w:val="6"/>
+  </w:num>
+  <w:num w:numId="6">
     <w:abstractNumId w:val="1"/>
   </w:num>
-  <w:num w:numId="5">
+  <w:num w:numId="7">
+    <w:abstractNumId w:val="0"/>
+  </w:num>
+  <w:num w:numId="8">
+    <w:abstractNumId w:val="8"/>
+  </w:num>
+  <w:num w:numId="9">
     <w:abstractNumId w:val="4"/>
-  </w:num>
-  <w:num w:numId="6">
-    <w:abstractNumId w:val="0"/>
   </w:num>
 </w:numbering>
 </file>
 
 <file path=word/styles.xml><?xml version="1.0" encoding="utf-8"?>
-<w:styles xmlns:mc="http://schemas.openxmlformats.org/markup-compatibility/2006" xmlns:r="http://schemas.openxmlformats.org/officeDocument/2006/relationships" xmlns:w="http://schemas.openxmlformats.org/wordprocessingml/2006/main" xmlns:w14="http://schemas.microsoft.com/office/word/2010/wordml" mc:Ignorable="w14">
+<w:styles xmlns:mc="http://schemas.openxmlformats.org/markup-compatibility/2006" xmlns:r="http://schemas.openxmlformats.org/officeDocument/2006/relationships" xmlns:w="http://schemas.openxmlformats.org/wordprocessingml/2006/main" xmlns:w14="http://schemas.microsoft.com/office/word/2010/wordml" xmlns:w15="http://schemas.microsoft.com/office/word/2012/wordml" mc:Ignorable="w14 w15">
   <w:docDefaults>
     <w:rPrDefault>
       <w:rPr>
@@ -4282,144 +4684,378 @@
       </w:pPr>
     </w:pPrDefault>
   </w:docDefaults>
-  <w:latentStyles w:defLockedState="0" w:defUIPriority="99" w:defSemiHidden="1" w:defUnhideWhenUsed="1" w:defQFormat="0" w:count="267">
-    <w:lsdException w:name="Normal" w:semiHidden="0" w:uiPriority="0" w:unhideWhenUsed="0" w:qFormat="1"/>
-    <w:lsdException w:name="heading 1" w:semiHidden="0" w:uiPriority="9" w:unhideWhenUsed="0" w:qFormat="1"/>
-    <w:lsdException w:name="heading 2" w:uiPriority="9" w:qFormat="1"/>
-    <w:lsdException w:name="heading 3" w:uiPriority="9" w:qFormat="1"/>
-    <w:lsdException w:name="heading 4" w:uiPriority="9" w:qFormat="1"/>
-    <w:lsdException w:name="heading 5" w:uiPriority="9" w:qFormat="1"/>
-    <w:lsdException w:name="heading 6" w:uiPriority="9" w:qFormat="1"/>
-    <w:lsdException w:name="heading 7" w:uiPriority="9" w:qFormat="1"/>
-    <w:lsdException w:name="heading 8" w:uiPriority="9" w:qFormat="1"/>
-    <w:lsdException w:name="heading 9" w:uiPriority="9" w:qFormat="1"/>
-    <w:lsdException w:name="toc 1" w:uiPriority="39"/>
-    <w:lsdException w:name="toc 2" w:uiPriority="39"/>
-    <w:lsdException w:name="toc 3" w:uiPriority="39"/>
-    <w:lsdException w:name="toc 4" w:uiPriority="39"/>
-    <w:lsdException w:name="toc 5" w:uiPriority="39"/>
-    <w:lsdException w:name="toc 6" w:uiPriority="39"/>
-    <w:lsdException w:name="toc 7" w:uiPriority="39"/>
-    <w:lsdException w:name="toc 8" w:uiPriority="39"/>
-    <w:lsdException w:name="toc 9" w:uiPriority="39"/>
-    <w:lsdException w:name="caption" w:uiPriority="35" w:qFormat="1"/>
-    <w:lsdException w:name="Title" w:semiHidden="0" w:uiPriority="10" w:unhideWhenUsed="0" w:qFormat="1"/>
-    <w:lsdException w:name="Default Paragraph Font" w:uiPriority="1"/>
-    <w:lsdException w:name="Subtitle" w:semiHidden="0" w:uiPriority="11" w:unhideWhenUsed="0" w:qFormat="1"/>
-    <w:lsdException w:name="Strong" w:semiHidden="0" w:uiPriority="22" w:unhideWhenUsed="0" w:qFormat="1"/>
-    <w:lsdException w:name="Emphasis" w:semiHidden="0" w:uiPriority="20" w:unhideWhenUsed="0" w:qFormat="1"/>
-    <w:lsdException w:name="Table Grid" w:semiHidden="0" w:uiPriority="59" w:unhideWhenUsed="0"/>
-    <w:lsdException w:name="Placeholder Text" w:unhideWhenUsed="0"/>
-    <w:lsdException w:name="No Spacing" w:semiHidden="0" w:uiPriority="1" w:unhideWhenUsed="0" w:qFormat="1"/>
-    <w:lsdException w:name="Light Shading" w:semiHidden="0" w:uiPriority="60" w:unhideWhenUsed="0"/>
-    <w:lsdException w:name="Light List" w:semiHidden="0" w:uiPriority="61" w:unhideWhenUsed="0"/>
-    <w:lsdException w:name="Light Grid" w:semiHidden="0" w:uiPriority="62" w:unhideWhenUsed="0"/>
-    <w:lsdException w:name="Medium Shading 1" w:semiHidden="0" w:uiPriority="63" w:unhideWhenUsed="0"/>
-    <w:lsdException w:name="Medium Shading 2" w:semiHidden="0" w:uiPriority="64" w:unhideWhenUsed="0"/>
-    <w:lsdException w:name="Medium List 1" w:semiHidden="0" w:uiPriority="65" w:unhideWhenUsed="0"/>
-    <w:lsdException w:name="Medium List 2" w:semiHidden="0" w:uiPriority="66" w:unhideWhenUsed="0"/>
-    <w:lsdException w:name="Medium Grid 1" w:semiHidden="0" w:uiPriority="67" w:unhideWhenUsed="0"/>
-    <w:lsdException w:name="Medium Grid 2" w:semiHidden="0" w:uiPriority="68" w:unhideWhenUsed="0"/>
-    <w:lsdException w:name="Medium Grid 3" w:semiHidden="0" w:uiPriority="69" w:unhideWhenUsed="0"/>
-    <w:lsdException w:name="Dark List" w:semiHidden="0" w:uiPriority="70" w:unhideWhenUsed="0"/>
-    <w:lsdException w:name="Colorful Shading" w:semiHidden="0" w:uiPriority="71" w:unhideWhenUsed="0"/>
-    <w:lsdException w:name="Colorful List" w:semiHidden="0" w:uiPriority="72" w:unhideWhenUsed="0"/>
-    <w:lsdException w:name="Colorful Grid" w:semiHidden="0" w:uiPriority="73" w:unhideWhenUsed="0"/>
-    <w:lsdException w:name="Light Shading Accent 1" w:semiHidden="0" w:uiPriority="60" w:unhideWhenUsed="0"/>
-    <w:lsdException w:name="Light List Accent 1" w:semiHidden="0" w:uiPriority="61" w:unhideWhenUsed="0"/>
-    <w:lsdException w:name="Light Grid Accent 1" w:semiHidden="0" w:uiPriority="62" w:unhideWhenUsed="0"/>
-    <w:lsdException w:name="Medium Shading 1 Accent 1" w:semiHidden="0" w:uiPriority="63" w:unhideWhenUsed="0"/>
-    <w:lsdException w:name="Medium Shading 2 Accent 1" w:semiHidden="0" w:uiPriority="64" w:unhideWhenUsed="0"/>
-    <w:lsdException w:name="Medium List 1 Accent 1" w:semiHidden="0" w:uiPriority="65" w:unhideWhenUsed="0"/>
-    <w:lsdException w:name="Revision" w:unhideWhenUsed="0"/>
-    <w:lsdException w:name="List Paragraph" w:semiHidden="0" w:uiPriority="34" w:unhideWhenUsed="0" w:qFormat="1"/>
-    <w:lsdException w:name="Quote" w:semiHidden="0" w:uiPriority="29" w:unhideWhenUsed="0" w:qFormat="1"/>
-    <w:lsdException w:name="Intense Quote" w:semiHidden="0" w:uiPriority="30" w:unhideWhenUsed="0" w:qFormat="1"/>
-    <w:lsdException w:name="Medium List 2 Accent 1" w:semiHidden="0" w:uiPriority="66" w:unhideWhenUsed="0"/>
-    <w:lsdException w:name="Medium Grid 1 Accent 1" w:semiHidden="0" w:uiPriority="67" w:unhideWhenUsed="0"/>
-    <w:lsdException w:name="Medium Grid 2 Accent 1" w:semiHidden="0" w:uiPriority="68" w:unhideWhenUsed="0"/>
-    <w:lsdException w:name="Medium Grid 3 Accent 1" w:semiHidden="0" w:uiPriority="69" w:unhideWhenUsed="0"/>
-    <w:lsdException w:name="Dark List Accent 1" w:semiHidden="0" w:uiPriority="70" w:unhideWhenUsed="0"/>
-    <w:lsdException w:name="Colorful Shading Accent 1" w:semiHidden="0" w:uiPriority="71" w:unhideWhenUsed="0"/>
-    <w:lsdException w:name="Colorful List Accent 1" w:semiHidden="0" w:uiPriority="72" w:unhideWhenUsed="0"/>
-    <w:lsdException w:name="Colorful Grid Accent 1" w:semiHidden="0" w:uiPriority="73" w:unhideWhenUsed="0"/>
-    <w:lsdException w:name="Light Shading Accent 2" w:semiHidden="0" w:uiPriority="60" w:unhideWhenUsed="0"/>
-    <w:lsdException w:name="Light List Accent 2" w:semiHidden="0" w:uiPriority="61" w:unhideWhenUsed="0"/>
-    <w:lsdException w:name="Light Grid Accent 2" w:semiHidden="0" w:uiPriority="62" w:unhideWhenUsed="0"/>
-    <w:lsdException w:name="Medium Shading 1 Accent 2" w:semiHidden="0" w:uiPriority="63" w:unhideWhenUsed="0"/>
-    <w:lsdException w:name="Medium Shading 2 Accent 2" w:semiHidden="0" w:uiPriority="64" w:unhideWhenUsed="0"/>
-    <w:lsdException w:name="Medium List 1 Accent 2" w:semiHidden="0" w:uiPriority="65" w:unhideWhenUsed="0"/>
-    <w:lsdException w:name="Medium List 2 Accent 2" w:semiHidden="0" w:uiPriority="66" w:unhideWhenUsed="0"/>
-    <w:lsdException w:name="Medium Grid 1 Accent 2" w:semiHidden="0" w:uiPriority="67" w:unhideWhenUsed="0"/>
-    <w:lsdException w:name="Medium Grid 2 Accent 2" w:semiHidden="0" w:uiPriority="68" w:unhideWhenUsed="0"/>
-    <w:lsdException w:name="Medium Grid 3 Accent 2" w:semiHidden="0" w:uiPriority="69" w:unhideWhenUsed="0"/>
-    <w:lsdException w:name="Dark List Accent 2" w:semiHidden="0" w:uiPriority="70" w:unhideWhenUsed="0"/>
-    <w:lsdException w:name="Colorful Shading Accent 2" w:semiHidden="0" w:uiPriority="71" w:unhideWhenUsed="0"/>
-    <w:lsdException w:name="Colorful List Accent 2" w:semiHidden="0" w:uiPriority="72" w:unhideWhenUsed="0"/>
-    <w:lsdException w:name="Colorful Grid Accent 2" w:semiHidden="0" w:uiPriority="73" w:unhideWhenUsed="0"/>
-    <w:lsdException w:name="Light Shading Accent 3" w:semiHidden="0" w:uiPriority="60" w:unhideWhenUsed="0"/>
-    <w:lsdException w:name="Light List Accent 3" w:semiHidden="0" w:uiPriority="61" w:unhideWhenUsed="0"/>
-    <w:lsdException w:name="Light Grid Accent 3" w:semiHidden="0" w:uiPriority="62" w:unhideWhenUsed="0"/>
-    <w:lsdException w:name="Medium Shading 1 Accent 3" w:semiHidden="0" w:uiPriority="63" w:unhideWhenUsed="0"/>
-    <w:lsdException w:name="Medium Shading 2 Accent 3" w:semiHidden="0" w:uiPriority="64" w:unhideWhenUsed="0"/>
-    <w:lsdException w:name="Medium List 1 Accent 3" w:semiHidden="0" w:uiPriority="65" w:unhideWhenUsed="0"/>
-    <w:lsdException w:name="Medium List 2 Accent 3" w:semiHidden="0" w:uiPriority="66" w:unhideWhenUsed="0"/>
-    <w:lsdException w:name="Medium Grid 1 Accent 3" w:semiHidden="0" w:uiPriority="67" w:unhideWhenUsed="0"/>
-    <w:lsdException w:name="Medium Grid 2 Accent 3" w:semiHidden="0" w:uiPriority="68" w:unhideWhenUsed="0"/>
-    <w:lsdException w:name="Medium Grid 3 Accent 3" w:semiHidden="0" w:uiPriority="69" w:unhideWhenUsed="0"/>
-    <w:lsdException w:name="Dark List Accent 3" w:semiHidden="0" w:uiPriority="70" w:unhideWhenUsed="0"/>
-    <w:lsdException w:name="Colorful Shading Accent 3" w:semiHidden="0" w:uiPriority="71" w:unhideWhenUsed="0"/>
-    <w:lsdException w:name="Colorful List Accent 3" w:semiHidden="0" w:uiPriority="72" w:unhideWhenUsed="0"/>
-    <w:lsdException w:name="Colorful Grid Accent 3" w:semiHidden="0" w:uiPriority="73" w:unhideWhenUsed="0"/>
-    <w:lsdException w:name="Light Shading Accent 4" w:semiHidden="0" w:uiPriority="60" w:unhideWhenUsed="0"/>
-    <w:lsdException w:name="Light List Accent 4" w:semiHidden="0" w:uiPriority="61" w:unhideWhenUsed="0"/>
-    <w:lsdException w:name="Light Grid Accent 4" w:semiHidden="0" w:uiPriority="62" w:unhideWhenUsed="0"/>
-    <w:lsdException w:name="Medium Shading 1 Accent 4" w:semiHidden="0" w:uiPriority="63" w:unhideWhenUsed="0"/>
-    <w:lsdException w:name="Medium Shading 2 Accent 4" w:semiHidden="0" w:uiPriority="64" w:unhideWhenUsed="0"/>
-    <w:lsdException w:name="Medium List 1 Accent 4" w:semiHidden="0" w:uiPriority="65" w:unhideWhenUsed="0"/>
-    <w:lsdException w:name="Medium List 2 Accent 4" w:semiHidden="0" w:uiPriority="66" w:unhideWhenUsed="0"/>
-    <w:lsdException w:name="Medium Grid 1 Accent 4" w:semiHidden="0" w:uiPriority="67" w:unhideWhenUsed="0"/>
-    <w:lsdException w:name="Medium Grid 2 Accent 4" w:semiHidden="0" w:uiPriority="68" w:unhideWhenUsed="0"/>
-    <w:lsdException w:name="Medium Grid 3 Accent 4" w:semiHidden="0" w:uiPriority="69" w:unhideWhenUsed="0"/>
-    <w:lsdException w:name="Dark List Accent 4" w:semiHidden="0" w:uiPriority="70" w:unhideWhenUsed="0"/>
-    <w:lsdException w:name="Colorful Shading Accent 4" w:semiHidden="0" w:uiPriority="71" w:unhideWhenUsed="0"/>
-    <w:lsdException w:name="Colorful List Accent 4" w:semiHidden="0" w:uiPriority="72" w:unhideWhenUsed="0"/>
-    <w:lsdException w:name="Colorful Grid Accent 4" w:semiHidden="0" w:uiPriority="73" w:unhideWhenUsed="0"/>
-    <w:lsdException w:name="Light Shading Accent 5" w:semiHidden="0" w:uiPriority="60" w:unhideWhenUsed="0"/>
-    <w:lsdException w:name="Light List Accent 5" w:semiHidden="0" w:uiPriority="61" w:unhideWhenUsed="0"/>
-    <w:lsdException w:name="Light Grid Accent 5" w:semiHidden="0" w:uiPriority="62" w:unhideWhenUsed="0"/>
-    <w:lsdException w:name="Medium Shading 1 Accent 5" w:semiHidden="0" w:uiPriority="63" w:unhideWhenUsed="0"/>
-    <w:lsdException w:name="Medium Shading 2 Accent 5" w:semiHidden="0" w:uiPriority="64" w:unhideWhenUsed="0"/>
-    <w:lsdException w:name="Medium List 1 Accent 5" w:semiHidden="0" w:uiPriority="65" w:unhideWhenUsed="0"/>
-    <w:lsdException w:name="Medium List 2 Accent 5" w:semiHidden="0" w:uiPriority="66" w:unhideWhenUsed="0"/>
-    <w:lsdException w:name="Medium Grid 1 Accent 5" w:semiHidden="0" w:uiPriority="67" w:unhideWhenUsed="0"/>
-    <w:lsdException w:name="Medium Grid 2 Accent 5" w:semiHidden="0" w:uiPriority="68" w:unhideWhenUsed="0"/>
-    <w:lsdException w:name="Medium Grid 3 Accent 5" w:semiHidden="0" w:uiPriority="69" w:unhideWhenUsed="0"/>
-    <w:lsdException w:name="Dark List Accent 5" w:semiHidden="0" w:uiPriority="70" w:unhideWhenUsed="0"/>
-    <w:lsdException w:name="Colorful Shading Accent 5" w:semiHidden="0" w:uiPriority="71" w:unhideWhenUsed="0"/>
-    <w:lsdException w:name="Colorful List Accent 5" w:semiHidden="0" w:uiPriority="72" w:unhideWhenUsed="0"/>
-    <w:lsdException w:name="Colorful Grid Accent 5" w:semiHidden="0" w:uiPriority="73" w:unhideWhenUsed="0"/>
-    <w:lsdException w:name="Light Shading Accent 6" w:semiHidden="0" w:uiPriority="60" w:unhideWhenUsed="0"/>
-    <w:lsdException w:name="Light List Accent 6" w:semiHidden="0" w:uiPriority="61" w:unhideWhenUsed="0"/>
-    <w:lsdException w:name="Light Grid Accent 6" w:semiHidden="0" w:uiPriority="62" w:unhideWhenUsed="0"/>
-    <w:lsdException w:name="Medium Shading 1 Accent 6" w:semiHidden="0" w:uiPriority="63" w:unhideWhenUsed="0"/>
-    <w:lsdException w:name="Medium Shading 2 Accent 6" w:semiHidden="0" w:uiPriority="64" w:unhideWhenUsed="0"/>
-    <w:lsdException w:name="Medium List 1 Accent 6" w:semiHidden="0" w:uiPriority="65" w:unhideWhenUsed="0"/>
-    <w:lsdException w:name="Medium List 2 Accent 6" w:semiHidden="0" w:uiPriority="66" w:unhideWhenUsed="0"/>
-    <w:lsdException w:name="Medium Grid 1 Accent 6" w:semiHidden="0" w:uiPriority="67" w:unhideWhenUsed="0"/>
-    <w:lsdException w:name="Medium Grid 2 Accent 6" w:semiHidden="0" w:uiPriority="68" w:unhideWhenUsed="0"/>
-    <w:lsdException w:name="Medium Grid 3 Accent 6" w:semiHidden="0" w:uiPriority="69" w:unhideWhenUsed="0"/>
-    <w:lsdException w:name="Dark List Accent 6" w:semiHidden="0" w:uiPriority="70" w:unhideWhenUsed="0"/>
-    <w:lsdException w:name="Colorful Shading Accent 6" w:semiHidden="0" w:uiPriority="71" w:unhideWhenUsed="0"/>
-    <w:lsdException w:name="Colorful List Accent 6" w:semiHidden="0" w:uiPriority="72" w:unhideWhenUsed="0"/>
-    <w:lsdException w:name="Colorful Grid Accent 6" w:semiHidden="0" w:uiPriority="73" w:unhideWhenUsed="0"/>
-    <w:lsdException w:name="Subtle Emphasis" w:semiHidden="0" w:uiPriority="19" w:unhideWhenUsed="0" w:qFormat="1"/>
-    <w:lsdException w:name="Intense Emphasis" w:semiHidden="0" w:uiPriority="21" w:unhideWhenUsed="0" w:qFormat="1"/>
-    <w:lsdException w:name="Subtle Reference" w:semiHidden="0" w:uiPriority="31" w:unhideWhenUsed="0" w:qFormat="1"/>
-    <w:lsdException w:name="Intense Reference" w:semiHidden="0" w:uiPriority="32" w:unhideWhenUsed="0" w:qFormat="1"/>
-    <w:lsdException w:name="Book Title" w:semiHidden="0" w:uiPriority="33" w:unhideWhenUsed="0" w:qFormat="1"/>
-    <w:lsdException w:name="Bibliography" w:uiPriority="37"/>
-    <w:lsdException w:name="TOC Heading" w:uiPriority="39" w:qFormat="1"/>
+  <w:latentStyles w:defLockedState="0" w:defUIPriority="99" w:defSemiHidden="0" w:defUnhideWhenUsed="0" w:defQFormat="0" w:count="371">
+    <w:lsdException w:name="Normal" w:uiPriority="0" w:qFormat="1"/>
+    <w:lsdException w:name="heading 1" w:uiPriority="9" w:qFormat="1"/>
+    <w:lsdException w:name="heading 2" w:semiHidden="1" w:uiPriority="9" w:unhideWhenUsed="1" w:qFormat="1"/>
+    <w:lsdException w:name="heading 3" w:semiHidden="1" w:uiPriority="9" w:unhideWhenUsed="1" w:qFormat="1"/>
+    <w:lsdException w:name="heading 4" w:semiHidden="1" w:uiPriority="9" w:unhideWhenUsed="1" w:qFormat="1"/>
+    <w:lsdException w:name="heading 5" w:semiHidden="1" w:uiPriority="9" w:unhideWhenUsed="1" w:qFormat="1"/>
+    <w:lsdException w:name="heading 6" w:semiHidden="1" w:uiPriority="9" w:unhideWhenUsed="1" w:qFormat="1"/>
+    <w:lsdException w:name="heading 7" w:semiHidden="1" w:uiPriority="9" w:unhideWhenUsed="1" w:qFormat="1"/>
+    <w:lsdException w:name="heading 8" w:semiHidden="1" w:uiPriority="9" w:unhideWhenUsed="1" w:qFormat="1"/>
+    <w:lsdException w:name="heading 9" w:semiHidden="1" w:uiPriority="9" w:unhideWhenUsed="1" w:qFormat="1"/>
+    <w:lsdException w:name="index 1" w:semiHidden="1" w:unhideWhenUsed="1"/>
+    <w:lsdException w:name="index 2" w:semiHidden="1" w:unhideWhenUsed="1"/>
+    <w:lsdException w:name="index 3" w:semiHidden="1" w:unhideWhenUsed="1"/>
+    <w:lsdException w:name="index 4" w:semiHidden="1" w:unhideWhenUsed="1"/>
+    <w:lsdException w:name="index 5" w:semiHidden="1" w:unhideWhenUsed="1"/>
+    <w:lsdException w:name="index 6" w:semiHidden="1" w:unhideWhenUsed="1"/>
+    <w:lsdException w:name="index 7" w:semiHidden="1" w:unhideWhenUsed="1"/>
+    <w:lsdException w:name="index 8" w:semiHidden="1" w:unhideWhenUsed="1"/>
+    <w:lsdException w:name="index 9" w:semiHidden="1" w:unhideWhenUsed="1"/>
+    <w:lsdException w:name="toc 1" w:semiHidden="1" w:uiPriority="39" w:unhideWhenUsed="1"/>
+    <w:lsdException w:name="toc 2" w:semiHidden="1" w:uiPriority="39" w:unhideWhenUsed="1"/>
+    <w:lsdException w:name="toc 3" w:semiHidden="1" w:uiPriority="39" w:unhideWhenUsed="1"/>
+    <w:lsdException w:name="toc 4" w:semiHidden="1" w:uiPriority="39" w:unhideWhenUsed="1"/>
+    <w:lsdException w:name="toc 5" w:semiHidden="1" w:uiPriority="39" w:unhideWhenUsed="1"/>
+    <w:lsdException w:name="toc 6" w:semiHidden="1" w:uiPriority="39" w:unhideWhenUsed="1"/>
+    <w:lsdException w:name="toc 7" w:semiHidden="1" w:uiPriority="39" w:unhideWhenUsed="1"/>
+    <w:lsdException w:name="toc 8" w:semiHidden="1" w:uiPriority="39" w:unhideWhenUsed="1"/>
+    <w:lsdException w:name="toc 9" w:semiHidden="1" w:uiPriority="39" w:unhideWhenUsed="1"/>
+    <w:lsdException w:name="Normal Indent" w:semiHidden="1" w:unhideWhenUsed="1"/>
+    <w:lsdException w:name="footnote text" w:semiHidden="1" w:unhideWhenUsed="1"/>
+    <w:lsdException w:name="annotation text" w:semiHidden="1" w:unhideWhenUsed="1"/>
+    <w:lsdException w:name="header" w:semiHidden="1" w:unhideWhenUsed="1"/>
+    <w:lsdException w:name="footer" w:semiHidden="1" w:unhideWhenUsed="1"/>
+    <w:lsdException w:name="index heading" w:semiHidden="1" w:unhideWhenUsed="1"/>
+    <w:lsdException w:name="caption" w:semiHidden="1" w:uiPriority="35" w:unhideWhenUsed="1" w:qFormat="1"/>
+    <w:lsdException w:name="table of figures" w:semiHidden="1" w:unhideWhenUsed="1"/>
+    <w:lsdException w:name="envelope address" w:semiHidden="1" w:unhideWhenUsed="1"/>
+    <w:lsdException w:name="envelope return" w:semiHidden="1" w:unhideWhenUsed="1"/>
+    <w:lsdException w:name="footnote reference" w:semiHidden="1" w:unhideWhenUsed="1"/>
+    <w:lsdException w:name="annotation reference" w:semiHidden="1" w:unhideWhenUsed="1"/>
+    <w:lsdException w:name="line number" w:semiHidden="1" w:unhideWhenUsed="1"/>
+    <w:lsdException w:name="page number" w:semiHidden="1" w:unhideWhenUsed="1"/>
+    <w:lsdException w:name="endnote reference" w:semiHidden="1" w:unhideWhenUsed="1"/>
+    <w:lsdException w:name="endnote text" w:semiHidden="1" w:unhideWhenUsed="1"/>
+    <w:lsdException w:name="table of authorities" w:semiHidden="1" w:unhideWhenUsed="1"/>
+    <w:lsdException w:name="macro" w:semiHidden="1" w:unhideWhenUsed="1"/>
+    <w:lsdException w:name="toa heading" w:semiHidden="1" w:unhideWhenUsed="1"/>
+    <w:lsdException w:name="List" w:semiHidden="1" w:unhideWhenUsed="1"/>
+    <w:lsdException w:name="List Bullet" w:semiHidden="1" w:unhideWhenUsed="1"/>
+    <w:lsdException w:name="List Number" w:semiHidden="1" w:unhideWhenUsed="1"/>
+    <w:lsdException w:name="List 2" w:semiHidden="1" w:unhideWhenUsed="1"/>
+    <w:lsdException w:name="List 3" w:semiHidden="1" w:unhideWhenUsed="1"/>
+    <w:lsdException w:name="List 4" w:semiHidden="1" w:unhideWhenUsed="1"/>
+    <w:lsdException w:name="List 5" w:semiHidden="1" w:unhideWhenUsed="1"/>
+    <w:lsdException w:name="List Bullet 2" w:semiHidden="1" w:unhideWhenUsed="1"/>
+    <w:lsdException w:name="List Bullet 3" w:semiHidden="1" w:unhideWhenUsed="1"/>
+    <w:lsdException w:name="List Bullet 4" w:semiHidden="1" w:unhideWhenUsed="1"/>
+    <w:lsdException w:name="List Bullet 5" w:semiHidden="1" w:unhideWhenUsed="1"/>
+    <w:lsdException w:name="List Number 2" w:semiHidden="1" w:unhideWhenUsed="1"/>
+    <w:lsdException w:name="List Number 3" w:semiHidden="1" w:unhideWhenUsed="1"/>
+    <w:lsdException w:name="List Number 4" w:semiHidden="1" w:unhideWhenUsed="1"/>
+    <w:lsdException w:name="List Number 5" w:semiHidden="1" w:unhideWhenUsed="1"/>
+    <w:lsdException w:name="Title" w:uiPriority="10" w:qFormat="1"/>
+    <w:lsdException w:name="Closing" w:semiHidden="1" w:unhideWhenUsed="1"/>
+    <w:lsdException w:name="Signature" w:semiHidden="1" w:unhideWhenUsed="1"/>
+    <w:lsdException w:name="Default Paragraph Font" w:semiHidden="1" w:uiPriority="1" w:unhideWhenUsed="1"/>
+    <w:lsdException w:name="Body Text" w:semiHidden="1" w:unhideWhenUsed="1"/>
+    <w:lsdException w:name="Body Text Indent" w:semiHidden="1" w:unhideWhenUsed="1"/>
+    <w:lsdException w:name="List Continue" w:semiHidden="1" w:unhideWhenUsed="1"/>
+    <w:lsdException w:name="List Continue 2" w:semiHidden="1" w:unhideWhenUsed="1"/>
+    <w:lsdException w:name="List Continue 3" w:semiHidden="1" w:unhideWhenUsed="1"/>
+    <w:lsdException w:name="List Continue 4" w:semiHidden="1" w:unhideWhenUsed="1"/>
+    <w:lsdException w:name="List Continue 5" w:semiHidden="1" w:unhideWhenUsed="1"/>
+    <w:lsdException w:name="Message Header" w:semiHidden="1" w:unhideWhenUsed="1"/>
+    <w:lsdException w:name="Subtitle" w:uiPriority="11" w:qFormat="1"/>
+    <w:lsdException w:name="Salutation" w:semiHidden="1" w:unhideWhenUsed="1"/>
+    <w:lsdException w:name="Date" w:semiHidden="1" w:unhideWhenUsed="1"/>
+    <w:lsdException w:name="Body Text First Indent" w:semiHidden="1" w:unhideWhenUsed="1"/>
+    <w:lsdException w:name="Body Text First Indent 2" w:semiHidden="1" w:unhideWhenUsed="1"/>
+    <w:lsdException w:name="Note Heading" w:semiHidden="1" w:unhideWhenUsed="1"/>
+    <w:lsdException w:name="Body Text 2" w:semiHidden="1" w:unhideWhenUsed="1"/>
+    <w:lsdException w:name="Body Text 3" w:semiHidden="1" w:unhideWhenUsed="1"/>
+    <w:lsdException w:name="Body Text Indent 2" w:semiHidden="1" w:unhideWhenUsed="1"/>
+    <w:lsdException w:name="Body Text Indent 3" w:semiHidden="1" w:unhideWhenUsed="1"/>
+    <w:lsdException w:name="Block Text" w:semiHidden="1" w:unhideWhenUsed="1"/>
+    <w:lsdException w:name="Hyperlink" w:semiHidden="1" w:unhideWhenUsed="1"/>
+    <w:lsdException w:name="FollowedHyperlink" w:semiHidden="1" w:unhideWhenUsed="1"/>
+    <w:lsdException w:name="Strong" w:uiPriority="22" w:qFormat="1"/>
+    <w:lsdException w:name="Emphasis" w:uiPriority="20" w:qFormat="1"/>
+    <w:lsdException w:name="Document Map" w:semiHidden="1" w:unhideWhenUsed="1"/>
+    <w:lsdException w:name="Plain Text" w:semiHidden="1" w:unhideWhenUsed="1"/>
+    <w:lsdException w:name="E-mail Signature" w:semiHidden="1" w:unhideWhenUsed="1"/>
+    <w:lsdException w:name="HTML Top of Form" w:semiHidden="1" w:unhideWhenUsed="1"/>
+    <w:lsdException w:name="HTML Bottom of Form" w:semiHidden="1" w:unhideWhenUsed="1"/>
+    <w:lsdException w:name="Normal (Web)" w:semiHidden="1" w:unhideWhenUsed="1"/>
+    <w:lsdException w:name="HTML Acronym" w:semiHidden="1" w:unhideWhenUsed="1"/>
+    <w:lsdException w:name="HTML Address" w:semiHidden="1" w:unhideWhenUsed="1"/>
+    <w:lsdException w:name="HTML Cite" w:semiHidden="1" w:unhideWhenUsed="1"/>
+    <w:lsdException w:name="HTML Code" w:semiHidden="1" w:unhideWhenUsed="1"/>
+    <w:lsdException w:name="HTML Definition" w:semiHidden="1" w:unhideWhenUsed="1"/>
+    <w:lsdException w:name="HTML Keyboard" w:semiHidden="1" w:unhideWhenUsed="1"/>
+    <w:lsdException w:name="HTML Preformatted" w:semiHidden="1" w:unhideWhenUsed="1"/>
+    <w:lsdException w:name="HTML Sample" w:semiHidden="1" w:unhideWhenUsed="1"/>
+    <w:lsdException w:name="HTML Typewriter" w:semiHidden="1" w:unhideWhenUsed="1"/>
+    <w:lsdException w:name="HTML Variable" w:semiHidden="1" w:unhideWhenUsed="1"/>
+    <w:lsdException w:name="Normal Table" w:semiHidden="1" w:unhideWhenUsed="1"/>
+    <w:lsdException w:name="annotation subject" w:semiHidden="1" w:unhideWhenUsed="1"/>
+    <w:lsdException w:name="No List" w:semiHidden="1" w:unhideWhenUsed="1"/>
+    <w:lsdException w:name="Outline List 1" w:semiHidden="1" w:unhideWhenUsed="1"/>
+    <w:lsdException w:name="Outline List 2" w:semiHidden="1" w:unhideWhenUsed="1"/>
+    <w:lsdException w:name="Outline List 3" w:semiHidden="1" w:unhideWhenUsed="1"/>
+    <w:lsdException w:name="Table Simple 1" w:semiHidden="1" w:unhideWhenUsed="1"/>
+    <w:lsdException w:name="Table Simple 2" w:semiHidden="1" w:unhideWhenUsed="1"/>
+    <w:lsdException w:name="Table Simple 3" w:semiHidden="1" w:unhideWhenUsed="1"/>
+    <w:lsdException w:name="Table Classic 1" w:semiHidden="1" w:unhideWhenUsed="1"/>
+    <w:lsdException w:name="Table Classic 2" w:semiHidden="1" w:unhideWhenUsed="1"/>
+    <w:lsdException w:name="Table Classic 3" w:semiHidden="1" w:unhideWhenUsed="1"/>
+    <w:lsdException w:name="Table Classic 4" w:semiHidden="1" w:unhideWhenUsed="1"/>
+    <w:lsdException w:name="Table Colorful 1" w:semiHidden="1" w:unhideWhenUsed="1"/>
+    <w:lsdException w:name="Table Colorful 2" w:semiHidden="1" w:unhideWhenUsed="1"/>
+    <w:lsdException w:name="Table Colorful 3" w:semiHidden="1" w:unhideWhenUsed="1"/>
+    <w:lsdException w:name="Table Columns 1" w:semiHidden="1" w:unhideWhenUsed="1"/>
+    <w:lsdException w:name="Table Columns 2" w:semiHidden="1" w:unhideWhenUsed="1"/>
+    <w:lsdException w:name="Table Columns 3" w:semiHidden="1" w:unhideWhenUsed="1"/>
+    <w:lsdException w:name="Table Columns 4" w:semiHidden="1" w:unhideWhenUsed="1"/>
+    <w:lsdException w:name="Table Columns 5" w:semiHidden="1" w:unhideWhenUsed="1"/>
+    <w:lsdException w:name="Table Grid 1" w:semiHidden="1" w:unhideWhenUsed="1"/>
+    <w:lsdException w:name="Table Grid 2" w:semiHidden="1" w:unhideWhenUsed="1"/>
+    <w:lsdException w:name="Table Grid 3" w:semiHidden="1" w:unhideWhenUsed="1"/>
+    <w:lsdException w:name="Table Grid 4" w:semiHidden="1" w:unhideWhenUsed="1"/>
+    <w:lsdException w:name="Table Grid 5" w:semiHidden="1" w:unhideWhenUsed="1"/>
+    <w:lsdException w:name="Table Grid 6" w:semiHidden="1" w:unhideWhenUsed="1"/>
+    <w:lsdException w:name="Table Grid 7" w:semiHidden="1" w:unhideWhenUsed="1"/>
+    <w:lsdException w:name="Table Grid 8" w:semiHidden="1" w:unhideWhenUsed="1"/>
+    <w:lsdException w:name="Table List 1" w:semiHidden="1" w:unhideWhenUsed="1"/>
+    <w:lsdException w:name="Table List 2" w:semiHidden="1" w:unhideWhenUsed="1"/>
+    <w:lsdException w:name="Table List 3" w:semiHidden="1" w:unhideWhenUsed="1"/>
+    <w:lsdException w:name="Table List 4" w:semiHidden="1" w:unhideWhenUsed="1"/>
+    <w:lsdException w:name="Table List 5" w:semiHidden="1" w:unhideWhenUsed="1"/>
+    <w:lsdException w:name="Table List 6" w:semiHidden="1" w:unhideWhenUsed="1"/>
+    <w:lsdException w:name="Table List 7" w:semiHidden="1" w:unhideWhenUsed="1"/>
+    <w:lsdException w:name="Table List 8" w:semiHidden="1" w:unhideWhenUsed="1"/>
+    <w:lsdException w:name="Table 3D effects 1" w:semiHidden="1" w:unhideWhenUsed="1"/>
+    <w:lsdException w:name="Table 3D effects 2" w:semiHidden="1" w:unhideWhenUsed="1"/>
+    <w:lsdException w:name="Table 3D effects 3" w:semiHidden="1" w:unhideWhenUsed="1"/>
+    <w:lsdException w:name="Table Contemporary" w:semiHidden="1" w:unhideWhenUsed="1"/>
+    <w:lsdException w:name="Table Elegant" w:semiHidden="1" w:unhideWhenUsed="1"/>
+    <w:lsdException w:name="Table Professional" w:semiHidden="1" w:unhideWhenUsed="1"/>
+    <w:lsdException w:name="Table Subtle 1" w:semiHidden="1" w:unhideWhenUsed="1"/>
+    <w:lsdException w:name="Table Subtle 2" w:semiHidden="1" w:unhideWhenUsed="1"/>
+    <w:lsdException w:name="Table Web 1" w:semiHidden="1" w:unhideWhenUsed="1"/>
+    <w:lsdException w:name="Table Web 2" w:semiHidden="1" w:unhideWhenUsed="1"/>
+    <w:lsdException w:name="Table Web 3" w:semiHidden="1" w:unhideWhenUsed="1"/>
+    <w:lsdException w:name="Balloon Text" w:semiHidden="1" w:unhideWhenUsed="1"/>
+    <w:lsdException w:name="Table Grid" w:uiPriority="59"/>
+    <w:lsdException w:name="Table Theme" w:semiHidden="1" w:unhideWhenUsed="1"/>
+    <w:lsdException w:name="Placeholder Text" w:semiHidden="1"/>
+    <w:lsdException w:name="No Spacing" w:uiPriority="1" w:qFormat="1"/>
+    <w:lsdException w:name="Light Shading" w:uiPriority="60"/>
+    <w:lsdException w:name="Light List" w:uiPriority="61"/>
+    <w:lsdException w:name="Light Grid" w:uiPriority="62"/>
+    <w:lsdException w:name="Medium Shading 1" w:uiPriority="63"/>
+    <w:lsdException w:name="Medium Shading 2" w:uiPriority="64"/>
+    <w:lsdException w:name="Medium List 1" w:uiPriority="65"/>
+    <w:lsdException w:name="Medium List 2" w:uiPriority="66"/>
+    <w:lsdException w:name="Medium Grid 1" w:uiPriority="67"/>
+    <w:lsdException w:name="Medium Grid 2" w:uiPriority="68"/>
+    <w:lsdException w:name="Medium Grid 3" w:uiPriority="69"/>
+    <w:lsdException w:name="Dark List" w:uiPriority="70"/>
+    <w:lsdException w:name="Colorful Shading" w:uiPriority="71"/>
+    <w:lsdException w:name="Colorful List" w:uiPriority="72"/>
+    <w:lsdException w:name="Colorful Grid" w:uiPriority="73"/>
+    <w:lsdException w:name="Light Shading Accent 1" w:uiPriority="60"/>
+    <w:lsdException w:name="Light List Accent 1" w:uiPriority="61"/>
+    <w:lsdException w:name="Light Grid Accent 1" w:uiPriority="62"/>
+    <w:lsdException w:name="Medium Shading 1 Accent 1" w:uiPriority="63"/>
+    <w:lsdException w:name="Medium Shading 2 Accent 1" w:uiPriority="64"/>
+    <w:lsdException w:name="Medium List 1 Accent 1" w:uiPriority="65"/>
+    <w:lsdException w:name="Revision" w:semiHidden="1"/>
+    <w:lsdException w:name="List Paragraph" w:uiPriority="34" w:qFormat="1"/>
+    <w:lsdException w:name="Quote" w:uiPriority="29" w:qFormat="1"/>
+    <w:lsdException w:name="Intense Quote" w:uiPriority="30" w:qFormat="1"/>
+    <w:lsdException w:name="Medium List 2 Accent 1" w:uiPriority="66"/>
+    <w:lsdException w:name="Medium Grid 1 Accent 1" w:uiPriority="67"/>
+    <w:lsdException w:name="Medium Grid 2 Accent 1" w:uiPriority="68"/>
+    <w:lsdException w:name="Medium Grid 3 Accent 1" w:uiPriority="69"/>
+    <w:lsdException w:name="Dark List Accent 1" w:uiPriority="70"/>
+    <w:lsdException w:name="Colorful Shading Accent 1" w:uiPriority="71"/>
+    <w:lsdException w:name="Colorful List Accent 1" w:uiPriority="72"/>
+    <w:lsdException w:name="Colorful Grid Accent 1" w:uiPriority="73"/>
+    <w:lsdException w:name="Light Shading Accent 2" w:uiPriority="60"/>
+    <w:lsdException w:name="Light List Accent 2" w:uiPriority="61"/>
+    <w:lsdException w:name="Light Grid Accent 2" w:uiPriority="62"/>
+    <w:lsdException w:name="Medium Shading 1 Accent 2" w:uiPriority="63"/>
+    <w:lsdException w:name="Medium Shading 2 Accent 2" w:uiPriority="64"/>
+    <w:lsdException w:name="Medium List 1 Accent 2" w:uiPriority="65"/>
+    <w:lsdException w:name="Medium List 2 Accent 2" w:uiPriority="66"/>
+    <w:lsdException w:name="Medium Grid 1 Accent 2" w:uiPriority="67"/>
+    <w:lsdException w:name="Medium Grid 2 Accent 2" w:uiPriority="68"/>
+    <w:lsdException w:name="Medium Grid 3 Accent 2" w:uiPriority="69"/>
+    <w:lsdException w:name="Dark List Accent 2" w:uiPriority="70"/>
+    <w:lsdException w:name="Colorful Shading Accent 2" w:uiPriority="71"/>
+    <w:lsdException w:name="Colorful List Accent 2" w:uiPriority="72"/>
+    <w:lsdException w:name="Colorful Grid Accent 2" w:uiPriority="73"/>
+    <w:lsdException w:name="Light Shading Accent 3" w:uiPriority="60"/>
+    <w:lsdException w:name="Light List Accent 3" w:uiPriority="61"/>
+    <w:lsdException w:name="Light Grid Accent 3" w:uiPriority="62"/>
+    <w:lsdException w:name="Medium Shading 1 Accent 3" w:uiPriority="63"/>
+    <w:lsdException w:name="Medium Shading 2 Accent 3" w:uiPriority="64"/>
+    <w:lsdException w:name="Medium List 1 Accent 3" w:uiPriority="65"/>
+    <w:lsdException w:name="Medium List 2 Accent 3" w:uiPriority="66"/>
+    <w:lsdException w:name="Medium Grid 1 Accent 3" w:uiPriority="67"/>
+    <w:lsdException w:name="Medium Grid 2 Accent 3" w:uiPriority="68"/>
+    <w:lsdException w:name="Medium Grid 3 Accent 3" w:uiPriority="69"/>
+    <w:lsdException w:name="Dark List Accent 3" w:uiPriority="70"/>
+    <w:lsdException w:name="Colorful Shading Accent 3" w:uiPriority="71"/>
+    <w:lsdException w:name="Colorful List Accent 3" w:uiPriority="72"/>
+    <w:lsdException w:name="Colorful Grid Accent 3" w:uiPriority="73"/>
+    <w:lsdException w:name="Light Shading Accent 4" w:uiPriority="60"/>
+    <w:lsdException w:name="Light List Accent 4" w:uiPriority="61"/>
+    <w:lsdException w:name="Light Grid Accent 4" w:uiPriority="62"/>
+    <w:lsdException w:name="Medium Shading 1 Accent 4" w:uiPriority="63"/>
+    <w:lsdException w:name="Medium Shading 2 Accent 4" w:uiPriority="64"/>
+    <w:lsdException w:name="Medium List 1 Accent 4" w:uiPriority="65"/>
+    <w:lsdException w:name="Medium List 2 Accent 4" w:uiPriority="66"/>
+    <w:lsdException w:name="Medium Grid 1 Accent 4" w:uiPriority="67"/>
+    <w:lsdException w:name="Medium Grid 2 Accent 4" w:uiPriority="68"/>
+    <w:lsdException w:name="Medium Grid 3 Accent 4" w:uiPriority="69"/>
+    <w:lsdException w:name="Dark List Accent 4" w:uiPriority="70"/>
+    <w:lsdException w:name="Colorful Shading Accent 4" w:uiPriority="71"/>
+    <w:lsdException w:name="Colorful List Accent 4" w:uiPriority="72"/>
+    <w:lsdException w:name="Colorful Grid Accent 4" w:uiPriority="73"/>
+    <w:lsdException w:name="Light Shading Accent 5" w:uiPriority="60"/>
+    <w:lsdException w:name="Light List Accent 5" w:uiPriority="61"/>
+    <w:lsdException w:name="Light Grid Accent 5" w:uiPriority="62"/>
+    <w:lsdException w:name="Medium Shading 1 Accent 5" w:uiPriority="63"/>
+    <w:lsdException w:name="Medium Shading 2 Accent 5" w:uiPriority="64"/>
+    <w:lsdException w:name="Medium List 1 Accent 5" w:uiPriority="65"/>
+    <w:lsdException w:name="Medium List 2 Accent 5" w:uiPriority="66"/>
+    <w:lsdException w:name="Medium Grid 1 Accent 5" w:uiPriority="67"/>
+    <w:lsdException w:name="Medium Grid 2 Accent 5" w:uiPriority="68"/>
+    <w:lsdException w:name="Medium Grid 3 Accent 5" w:uiPriority="69"/>
+    <w:lsdException w:name="Dark List Accent 5" w:uiPriority="70"/>
+    <w:lsdException w:name="Colorful Shading Accent 5" w:uiPriority="71"/>
+    <w:lsdException w:name="Colorful List Accent 5" w:uiPriority="72"/>
+    <w:lsdException w:name="Colorful Grid Accent 5" w:uiPriority="73"/>
+    <w:lsdException w:name="Light Shading Accent 6" w:uiPriority="60"/>
+    <w:lsdException w:name="Light List Accent 6" w:uiPriority="61"/>
+    <w:lsdException w:name="Light Grid Accent 6" w:uiPriority="62"/>
+    <w:lsdException w:name="Medium Shading 1 Accent 6" w:uiPriority="63"/>
+    <w:lsdException w:name="Medium Shading 2 Accent 6" w:uiPriority="64"/>
+    <w:lsdException w:name="Medium List 1 Accent 6" w:uiPriority="65"/>
+    <w:lsdException w:name="Medium List 2 Accent 6" w:uiPriority="66"/>
+    <w:lsdException w:name="Medium Grid 1 Accent 6" w:uiPriority="67"/>
+    <w:lsdException w:name="Medium Grid 2 Accent 6" w:uiPriority="68"/>
+    <w:lsdException w:name="Medium Grid 3 Accent 6" w:uiPriority="69"/>
+    <w:lsdException w:name="Dark List Accent 6" w:uiPriority="70"/>
+    <w:lsdException w:name="Colorful Shading Accent 6" w:uiPriority="71"/>
+    <w:lsdException w:name="Colorful List Accent 6" w:uiPriority="72"/>
+    <w:lsdException w:name="Colorful Grid Accent 6" w:uiPriority="73"/>
+    <w:lsdException w:name="Subtle Emphasis" w:uiPriority="19" w:qFormat="1"/>
+    <w:lsdException w:name="Intense Emphasis" w:uiPriority="21" w:qFormat="1"/>
+    <w:lsdException w:name="Subtle Reference" w:uiPriority="31" w:qFormat="1"/>
+    <w:lsdException w:name="Intense Reference" w:uiPriority="32" w:qFormat="1"/>
+    <w:lsdException w:name="Book Title" w:uiPriority="33" w:qFormat="1"/>
+    <w:lsdException w:name="Bibliography" w:semiHidden="1" w:uiPriority="37" w:unhideWhenUsed="1"/>
+    <w:lsdException w:name="TOC Heading" w:semiHidden="1" w:uiPriority="39" w:unhideWhenUsed="1" w:qFormat="1"/>
+    <w:lsdException w:name="Plain Table 1" w:uiPriority="41"/>
+    <w:lsdException w:name="Plain Table 2" w:uiPriority="42"/>
+    <w:lsdException w:name="Plain Table 3" w:uiPriority="43"/>
+    <w:lsdException w:name="Plain Table 4" w:uiPriority="44"/>
+    <w:lsdException w:name="Plain Table 5" w:uiPriority="45"/>
+    <w:lsdException w:name="Grid Table Light" w:uiPriority="40"/>
+    <w:lsdException w:name="Grid Table 1 Light" w:uiPriority="46"/>
+    <w:lsdException w:name="Grid Table 2" w:uiPriority="47"/>
+    <w:lsdException w:name="Grid Table 3" w:uiPriority="48"/>
+    <w:lsdException w:name="Grid Table 4" w:uiPriority="49"/>
+    <w:lsdException w:name="Grid Table 5 Dark" w:uiPriority="50"/>
+    <w:lsdException w:name="Grid Table 6 Colorful" w:uiPriority="51"/>
+    <w:lsdException w:name="Grid Table 7 Colorful" w:uiPriority="52"/>
+    <w:lsdException w:name="Grid Table 1 Light Accent 1" w:uiPriority="46"/>
+    <w:lsdException w:name="Grid Table 2 Accent 1" w:uiPriority="47"/>
+    <w:lsdException w:name="Grid Table 3 Accent 1" w:uiPriority="48"/>
+    <w:lsdException w:name="Grid Table 4 Accent 1" w:uiPriority="49"/>
+    <w:lsdException w:name="Grid Table 5 Dark Accent 1" w:uiPriority="50"/>
+    <w:lsdException w:name="Grid Table 6 Colorful Accent 1" w:uiPriority="51"/>
+    <w:lsdException w:name="Grid Table 7 Colorful Accent 1" w:uiPriority="52"/>
+    <w:lsdException w:name="Grid Table 1 Light Accent 2" w:uiPriority="46"/>
+    <w:lsdException w:name="Grid Table 2 Accent 2" w:uiPriority="47"/>
+    <w:lsdException w:name="Grid Table 3 Accent 2" w:uiPriority="48"/>
+    <w:lsdException w:name="Grid Table 4 Accent 2" w:uiPriority="49"/>
+    <w:lsdException w:name="Grid Table 5 Dark Accent 2" w:uiPriority="50"/>
+    <w:lsdException w:name="Grid Table 6 Colorful Accent 2" w:uiPriority="51"/>
+    <w:lsdException w:name="Grid Table 7 Colorful Accent 2" w:uiPriority="52"/>
+    <w:lsdException w:name="Grid Table 1 Light Accent 3" w:uiPriority="46"/>
+    <w:lsdException w:name="Grid Table 2 Accent 3" w:uiPriority="47"/>
+    <w:lsdException w:name="Grid Table 3 Accent 3" w:uiPriority="48"/>
+    <w:lsdException w:name="Grid Table 4 Accent 3" w:uiPriority="49"/>
+    <w:lsdException w:name="Grid Table 5 Dark Accent 3" w:uiPriority="50"/>
+    <w:lsdException w:name="Grid Table 6 Colorful Accent 3" w:uiPriority="51"/>
+    <w:lsdException w:name="Grid Table 7 Colorful Accent 3" w:uiPriority="52"/>
+    <w:lsdException w:name="Grid Table 1 Light Accent 4" w:uiPriority="46"/>
+    <w:lsdException w:name="Grid Table 2 Accent 4" w:uiPriority="47"/>
+    <w:lsdException w:name="Grid Table 3 Accent 4" w:uiPriority="48"/>
+    <w:lsdException w:name="Grid Table 4 Accent 4" w:uiPriority="49"/>
+    <w:lsdException w:name="Grid Table 5 Dark Accent 4" w:uiPriority="50"/>
+    <w:lsdException w:name="Grid Table 6 Colorful Accent 4" w:uiPriority="51"/>
+    <w:lsdException w:name="Grid Table 7 Colorful Accent 4" w:uiPriority="52"/>
+    <w:lsdException w:name="Grid Table 1 Light Accent 5" w:uiPriority="46"/>
+    <w:lsdException w:name="Grid Table 2 Accent 5" w:uiPriority="47"/>
+    <w:lsdException w:name="Grid Table 3 Accent 5" w:uiPriority="48"/>
+    <w:lsdException w:name="Grid Table 4 Accent 5" w:uiPriority="49"/>
+    <w:lsdException w:name="Grid Table 5 Dark Accent 5" w:uiPriority="50"/>
+    <w:lsdException w:name="Grid Table 6 Colorful Accent 5" w:uiPriority="51"/>
+    <w:lsdException w:name="Grid Table 7 Colorful Accent 5" w:uiPriority="52"/>
+    <w:lsdException w:name="Grid Table 1 Light Accent 6" w:uiPriority="46"/>
+    <w:lsdException w:name="Grid Table 2 Accent 6" w:uiPriority="47"/>
+    <w:lsdException w:name="Grid Table 3 Accent 6" w:uiPriority="48"/>
+    <w:lsdException w:name="Grid Table 4 Accent 6" w:uiPriority="49"/>
+    <w:lsdException w:name="Grid Table 5 Dark Accent 6" w:uiPriority="50"/>
+    <w:lsdException w:name="Grid Table 6 Colorful Accent 6" w:uiPriority="51"/>
+    <w:lsdException w:name="Grid Table 7 Colorful Accent 6" w:uiPriority="52"/>
+    <w:lsdException w:name="List Table 1 Light" w:uiPriority="46"/>
+    <w:lsdException w:name="List Table 2" w:uiPriority="47"/>
+    <w:lsdException w:name="List Table 3" w:uiPriority="48"/>
+    <w:lsdException w:name="List Table 4" w:uiPriority="49"/>
+    <w:lsdException w:name="List Table 5 Dark" w:uiPriority="50"/>
+    <w:lsdException w:name="List Table 6 Colorful" w:uiPriority="51"/>
+    <w:lsdException w:name="List Table 7 Colorful" w:uiPriority="52"/>
+    <w:lsdException w:name="List Table 1 Light Accent 1" w:uiPriority="46"/>
+    <w:lsdException w:name="List Table 2 Accent 1" w:uiPriority="47"/>
+    <w:lsdException w:name="List Table 3 Accent 1" w:uiPriority="48"/>
+    <w:lsdException w:name="List Table 4 Accent 1" w:uiPriority="49"/>
+    <w:lsdException w:name="List Table 5 Dark Accent 1" w:uiPriority="50"/>
+    <w:lsdException w:name="List Table 6 Colorful Accent 1" w:uiPriority="51"/>
+    <w:lsdException w:name="List Table 7 Colorful Accent 1" w:uiPriority="52"/>
+    <w:lsdException w:name="List Table 1 Light Accent 2" w:uiPriority="46"/>
+    <w:lsdException w:name="List Table 2 Accent 2" w:uiPriority="47"/>
+    <w:lsdException w:name="List Table 3 Accent 2" w:uiPriority="48"/>
+    <w:lsdException w:name="List Table 4 Accent 2" w:uiPriority="49"/>
+    <w:lsdException w:name="List Table 5 Dark Accent 2" w:uiPriority="50"/>
+    <w:lsdException w:name="List Table 6 Colorful Accent 2" w:uiPriority="51"/>
+    <w:lsdException w:name="List Table 7 Colorful Accent 2" w:uiPriority="52"/>
+    <w:lsdException w:name="List Table 1 Light Accent 3" w:uiPriority="46"/>
+    <w:lsdException w:name="List Table 2 Accent 3" w:uiPriority="47"/>
+    <w:lsdException w:name="List Table 3 Accent 3" w:uiPriority="48"/>
+    <w:lsdException w:name="List Table 4 Accent 3" w:uiPriority="49"/>
+    <w:lsdException w:name="List Table 5 Dark Accent 3" w:uiPriority="50"/>
+    <w:lsdException w:name="List Table 6 Colorful Accent 3" w:uiPriority="51"/>
+    <w:lsdException w:name="List Table 7 Colorful Accent 3" w:uiPriority="52"/>
+    <w:lsdException w:name="List Table 1 Light Accent 4" w:uiPriority="46"/>
+    <w:lsdException w:name="List Table 2 Accent 4" w:uiPriority="47"/>
+    <w:lsdException w:name="List Table 3 Accent 4" w:uiPriority="48"/>
+    <w:lsdException w:name="List Table 4 Accent 4" w:uiPriority="49"/>
+    <w:lsdException w:name="List Table 5 Dark Accent 4" w:uiPriority="50"/>
+    <w:lsdException w:name="List Table 6 Colorful Accent 4" w:uiPriority="51"/>
+    <w:lsdException w:name="List Table 7 Colorful Accent 4" w:uiPriority="52"/>
+    <w:lsdException w:name="List Table 1 Light Accent 5" w:uiPriority="46"/>
+    <w:lsdException w:name="List Table 2 Accent 5" w:uiPriority="47"/>
+    <w:lsdException w:name="List Table 3 Accent 5" w:uiPriority="48"/>
+    <w:lsdException w:name="List Table 4 Accent 5" w:uiPriority="49"/>
+    <w:lsdException w:name="List Table 5 Dark Accent 5" w:uiPriority="50"/>
+    <w:lsdException w:name="List Table 6 Colorful Accent 5" w:uiPriority="51"/>
+    <w:lsdException w:name="List Table 7 Colorful Accent 5" w:uiPriority="52"/>
+    <w:lsdException w:name="List Table 1 Light Accent 6" w:uiPriority="46"/>
+    <w:lsdException w:name="List Table 2 Accent 6" w:uiPriority="47"/>
+    <w:lsdException w:name="List Table 3 Accent 6" w:uiPriority="48"/>
+    <w:lsdException w:name="List Table 4 Accent 6" w:uiPriority="49"/>
+    <w:lsdException w:name="List Table 5 Dark Accent 6" w:uiPriority="50"/>
+    <w:lsdException w:name="List Table 6 Colorful Accent 6" w:uiPriority="51"/>
+    <w:lsdException w:name="List Table 7 Colorful Accent 6" w:uiPriority="52"/>
   </w:latentStyles>
   <w:style w:type="paragraph" w:default="1" w:styleId="Normal">
     <w:name w:val="Normal"/>
@@ -4477,391 +5113,7 @@
   <w:style w:type="character" w:default="1" w:styleId="DefaultParagraphFont">
     <w:name w:val="Default Paragraph Font"/>
     <w:uiPriority w:val="1"/>
-    <w:unhideWhenUsed/>
-  </w:style>
-  <w:style w:type="table" w:default="1" w:styleId="TableNormal">
-    <w:name w:val="Normal Table"/>
-    <w:uiPriority w:val="99"/>
     <w:semiHidden/>
-    <w:unhideWhenUsed/>
-    <w:tblPr>
-      <w:tblInd w:w="0" w:type="dxa"/>
-      <w:tblCellMar>
-        <w:top w:w="0" w:type="dxa"/>
-        <w:left w:w="108" w:type="dxa"/>
-        <w:bottom w:w="0" w:type="dxa"/>
-        <w:right w:w="108" w:type="dxa"/>
-      </w:tblCellMar>
-    </w:tblPr>
-  </w:style>
-  <w:style w:type="numbering" w:default="1" w:styleId="NoList">
-    <w:name w:val="No List"/>
-    <w:uiPriority w:val="99"/>
-    <w:semiHidden/>
-    <w:unhideWhenUsed/>
-  </w:style>
-  <w:style w:type="paragraph" w:styleId="Title">
-    <w:name w:val="Title"/>
-    <w:basedOn w:val="Normal"/>
-    <w:next w:val="Normal"/>
-    <w:link w:val="TitleChar"/>
-    <w:uiPriority w:val="10"/>
-    <w:qFormat/>
-    <w:rsid w:val="00F7474A"/>
-    <w:pPr>
-      <w:pBdr>
-        <w:bottom w:val="single" w:sz="8" w:space="4" w:color="4F81BD" w:themeColor="accent1"/>
-      </w:pBdr>
-      <w:spacing w:after="300" w:line="240" w:lineRule="auto"/>
-      <w:contextualSpacing/>
-    </w:pPr>
-    <w:rPr>
-      <w:rFonts w:asciiTheme="majorHAnsi" w:eastAsiaTheme="majorEastAsia" w:hAnsiTheme="majorHAnsi" w:cstheme="majorBidi"/>
-      <w:color w:val="17365D" w:themeColor="text2" w:themeShade="BF"/>
-      <w:spacing w:val="5"/>
-      <w:kern w:val="28"/>
-      <w:sz w:val="52"/>
-      <w:szCs w:val="52"/>
-    </w:rPr>
-  </w:style>
-  <w:style w:type="character" w:customStyle="1" w:styleId="TitleChar">
-    <w:name w:val="Title Char"/>
-    <w:basedOn w:val="DefaultParagraphFont"/>
-    <w:link w:val="Title"/>
-    <w:uiPriority w:val="10"/>
-    <w:rsid w:val="00F7474A"/>
-    <w:rPr>
-      <w:rFonts w:asciiTheme="majorHAnsi" w:eastAsiaTheme="majorEastAsia" w:hAnsiTheme="majorHAnsi" w:cstheme="majorBidi"/>
-      <w:color w:val="17365D" w:themeColor="text2" w:themeShade="BF"/>
-      <w:spacing w:val="5"/>
-      <w:kern w:val="28"/>
-      <w:sz w:val="52"/>
-      <w:szCs w:val="52"/>
-    </w:rPr>
-  </w:style>
-  <w:style w:type="paragraph" w:styleId="ListParagraph">
-    <w:name w:val="List Paragraph"/>
-    <w:basedOn w:val="Normal"/>
-    <w:uiPriority w:val="34"/>
-    <w:qFormat/>
-    <w:rsid w:val="00F7474A"/>
-    <w:pPr>
-      <w:ind w:left="720"/>
-      <w:contextualSpacing/>
-    </w:pPr>
-  </w:style>
-  <w:style w:type="paragraph" w:styleId="BalloonText">
-    <w:name w:val="Balloon Text"/>
-    <w:basedOn w:val="Normal"/>
-    <w:link w:val="BalloonTextChar"/>
-    <w:uiPriority w:val="99"/>
-    <w:semiHidden/>
-    <w:unhideWhenUsed/>
-    <w:rsid w:val="00223D5A"/>
-    <w:pPr>
-      <w:spacing w:after="0" w:line="240" w:lineRule="auto"/>
-    </w:pPr>
-    <w:rPr>
-      <w:rFonts w:ascii="Tahoma" w:hAnsi="Tahoma" w:cs="Tahoma"/>
-      <w:sz w:val="16"/>
-      <w:szCs w:val="16"/>
-    </w:rPr>
-  </w:style>
-  <w:style w:type="character" w:customStyle="1" w:styleId="BalloonTextChar">
-    <w:name w:val="Balloon Text Char"/>
-    <w:basedOn w:val="DefaultParagraphFont"/>
-    <w:link w:val="BalloonText"/>
-    <w:uiPriority w:val="99"/>
-    <w:semiHidden/>
-    <w:rsid w:val="00223D5A"/>
-    <w:rPr>
-      <w:rFonts w:ascii="Tahoma" w:hAnsi="Tahoma" w:cs="Tahoma"/>
-      <w:sz w:val="16"/>
-      <w:szCs w:val="16"/>
-    </w:rPr>
-  </w:style>
-  <w:style w:type="character" w:styleId="Hyperlink">
-    <w:name w:val="Hyperlink"/>
-    <w:basedOn w:val="DefaultParagraphFont"/>
-    <w:uiPriority w:val="99"/>
-    <w:unhideWhenUsed/>
-    <w:rsid w:val="007B6E34"/>
-    <w:rPr>
-      <w:color w:val="0000FF" w:themeColor="hyperlink"/>
-      <w:u w:val="single"/>
-    </w:rPr>
-  </w:style>
-  <w:style w:type="character" w:customStyle="1" w:styleId="Heading2Char">
-    <w:name w:val="Heading 2 Char"/>
-    <w:basedOn w:val="DefaultParagraphFont"/>
-    <w:link w:val="Heading2"/>
-    <w:uiPriority w:val="9"/>
-    <w:rsid w:val="00A90389"/>
-    <w:rPr>
-      <w:rFonts w:asciiTheme="majorHAnsi" w:eastAsiaTheme="majorEastAsia" w:hAnsiTheme="majorHAnsi" w:cstheme="majorBidi"/>
-      <w:b/>
-      <w:color w:val="365F91" w:themeColor="accent1" w:themeShade="BF"/>
-      <w:sz w:val="26"/>
-      <w:szCs w:val="26"/>
-    </w:rPr>
-  </w:style>
-  <w:style w:type="character" w:customStyle="1" w:styleId="Heading1Char">
-    <w:name w:val="Heading 1 Char"/>
-    <w:basedOn w:val="DefaultParagraphFont"/>
-    <w:link w:val="Heading1"/>
-    <w:uiPriority w:val="9"/>
-    <w:rsid w:val="00BE3DDB"/>
-    <w:rPr>
-      <w:rFonts w:asciiTheme="majorHAnsi" w:eastAsiaTheme="majorEastAsia" w:hAnsiTheme="majorHAnsi" w:cstheme="majorBidi"/>
-      <w:b/>
-      <w:color w:val="365F91" w:themeColor="accent1" w:themeShade="BF"/>
-      <w:sz w:val="32"/>
-      <w:szCs w:val="32"/>
-    </w:rPr>
-  </w:style>
-  <w:style w:type="character" w:styleId="IntenseReference">
-    <w:name w:val="Intense Reference"/>
-    <w:basedOn w:val="DefaultParagraphFont"/>
-    <w:uiPriority w:val="32"/>
-    <w:qFormat/>
-    <w:rsid w:val="00F72A31"/>
-    <w:rPr>
-      <w:b/>
-      <w:bCs/>
-      <w:smallCaps/>
-      <w:color w:val="4F81BD" w:themeColor="accent1"/>
-      <w:spacing w:val="5"/>
-    </w:rPr>
-  </w:style>
-  <w:style w:type="paragraph" w:styleId="NormalWeb">
-    <w:name w:val="Normal (Web)"/>
-    <w:basedOn w:val="Normal"/>
-    <w:uiPriority w:val="99"/>
-    <w:unhideWhenUsed/>
-    <w:rsid w:val="000E0196"/>
-    <w:pPr>
-      <w:spacing w:before="100" w:beforeAutospacing="1" w:after="100" w:afterAutospacing="1" w:line="240" w:lineRule="auto"/>
-    </w:pPr>
-    <w:rPr>
-      <w:rFonts w:ascii="Times New Roman" w:eastAsia="Times New Roman" w:hAnsi="Times New Roman" w:cs="Times New Roman"/>
-      <w:szCs w:val="24"/>
-    </w:rPr>
-  </w:style>
-</w:styles>
-</file>
-
-<file path=word/stylesWithEffects.xml><?xml version="1.0" encoding="utf-8"?>
-<w:styles xmlns:wpc="http://schemas.microsoft.com/office/word/2010/wordprocessingCanvas" xmlns:mc="http://schemas.openxmlformats.org/markup-compatibility/2006" xmlns:o="urn:schemas-microsoft-com:office:office" xmlns:r="http://schemas.openxmlformats.org/officeDocument/2006/relationships" xmlns:m="http://schemas.openxmlformats.org/officeDocument/2006/math" xmlns:v="urn:schemas-microsoft-com:vml" xmlns:wp14="http://schemas.microsoft.com/office/word/2010/wordprocessingDrawing" xmlns:wp="http://schemas.openxmlformats.org/drawingml/2006/wordprocessingDrawing" xmlns:w10="urn:schemas-microsoft-com:office:word" xmlns:w="http://schemas.openxmlformats.org/wordprocessingml/2006/main" xmlns:w14="http://schemas.microsoft.com/office/word/2010/wordml" xmlns:wpg="http://schemas.microsoft.com/office/word/2010/wordprocessingGroup" xmlns:wpi="http://schemas.microsoft.com/office/word/2010/wordprocessingInk" xmlns:wne="http://schemas.microsoft.com/office/word/2006/wordml" xmlns:wps="http://schemas.microsoft.com/office/word/2010/wordprocessingShape" mc:Ignorable="w14 wp14">
-  <w:docDefaults>
-    <w:rPrDefault>
-      <w:rPr>
-        <w:rFonts w:asciiTheme="minorHAnsi" w:eastAsiaTheme="minorHAnsi" w:hAnsiTheme="minorHAnsi" w:cstheme="minorBidi"/>
-        <w:sz w:val="22"/>
-        <w:szCs w:val="22"/>
-        <w:lang w:val="en-US" w:eastAsia="en-US" w:bidi="ar-SA"/>
-      </w:rPr>
-    </w:rPrDefault>
-    <w:pPrDefault>
-      <w:pPr>
-        <w:spacing w:after="200" w:line="276" w:lineRule="auto"/>
-      </w:pPr>
-    </w:pPrDefault>
-  </w:docDefaults>
-  <w:latentStyles w:defLockedState="0" w:defUIPriority="99" w:defSemiHidden="1" w:defUnhideWhenUsed="1" w:defQFormat="0" w:count="267">
-    <w:lsdException w:name="Normal" w:semiHidden="0" w:uiPriority="0" w:unhideWhenUsed="0" w:qFormat="1"/>
-    <w:lsdException w:name="heading 1" w:semiHidden="0" w:uiPriority="9" w:unhideWhenUsed="0" w:qFormat="1"/>
-    <w:lsdException w:name="heading 2" w:uiPriority="9" w:qFormat="1"/>
-    <w:lsdException w:name="heading 3" w:uiPriority="9" w:qFormat="1"/>
-    <w:lsdException w:name="heading 4" w:uiPriority="9" w:qFormat="1"/>
-    <w:lsdException w:name="heading 5" w:uiPriority="9" w:qFormat="1"/>
-    <w:lsdException w:name="heading 6" w:uiPriority="9" w:qFormat="1"/>
-    <w:lsdException w:name="heading 7" w:uiPriority="9" w:qFormat="1"/>
-    <w:lsdException w:name="heading 8" w:uiPriority="9" w:qFormat="1"/>
-    <w:lsdException w:name="heading 9" w:uiPriority="9" w:qFormat="1"/>
-    <w:lsdException w:name="toc 1" w:uiPriority="39"/>
-    <w:lsdException w:name="toc 2" w:uiPriority="39"/>
-    <w:lsdException w:name="toc 3" w:uiPriority="39"/>
-    <w:lsdException w:name="toc 4" w:uiPriority="39"/>
-    <w:lsdException w:name="toc 5" w:uiPriority="39"/>
-    <w:lsdException w:name="toc 6" w:uiPriority="39"/>
-    <w:lsdException w:name="toc 7" w:uiPriority="39"/>
-    <w:lsdException w:name="toc 8" w:uiPriority="39"/>
-    <w:lsdException w:name="toc 9" w:uiPriority="39"/>
-    <w:lsdException w:name="caption" w:uiPriority="35" w:qFormat="1"/>
-    <w:lsdException w:name="Title" w:semiHidden="0" w:uiPriority="10" w:unhideWhenUsed="0" w:qFormat="1"/>
-    <w:lsdException w:name="Default Paragraph Font" w:uiPriority="1"/>
-    <w:lsdException w:name="Subtitle" w:semiHidden="0" w:uiPriority="11" w:unhideWhenUsed="0" w:qFormat="1"/>
-    <w:lsdException w:name="Strong" w:semiHidden="0" w:uiPriority="22" w:unhideWhenUsed="0" w:qFormat="1"/>
-    <w:lsdException w:name="Emphasis" w:semiHidden="0" w:uiPriority="20" w:unhideWhenUsed="0" w:qFormat="1"/>
-    <w:lsdException w:name="Table Grid" w:semiHidden="0" w:uiPriority="59" w:unhideWhenUsed="0"/>
-    <w:lsdException w:name="Placeholder Text" w:unhideWhenUsed="0"/>
-    <w:lsdException w:name="No Spacing" w:semiHidden="0" w:uiPriority="1" w:unhideWhenUsed="0" w:qFormat="1"/>
-    <w:lsdException w:name="Light Shading" w:semiHidden="0" w:uiPriority="60" w:unhideWhenUsed="0"/>
-    <w:lsdException w:name="Light List" w:semiHidden="0" w:uiPriority="61" w:unhideWhenUsed="0"/>
-    <w:lsdException w:name="Light Grid" w:semiHidden="0" w:uiPriority="62" w:unhideWhenUsed="0"/>
-    <w:lsdException w:name="Medium Shading 1" w:semiHidden="0" w:uiPriority="63" w:unhideWhenUsed="0"/>
-    <w:lsdException w:name="Medium Shading 2" w:semiHidden="0" w:uiPriority="64" w:unhideWhenUsed="0"/>
-    <w:lsdException w:name="Medium List 1" w:semiHidden="0" w:uiPriority="65" w:unhideWhenUsed="0"/>
-    <w:lsdException w:name="Medium List 2" w:semiHidden="0" w:uiPriority="66" w:unhideWhenUsed="0"/>
-    <w:lsdException w:name="Medium Grid 1" w:semiHidden="0" w:uiPriority="67" w:unhideWhenUsed="0"/>
-    <w:lsdException w:name="Medium Grid 2" w:semiHidden="0" w:uiPriority="68" w:unhideWhenUsed="0"/>
-    <w:lsdException w:name="Medium Grid 3" w:semiHidden="0" w:uiPriority="69" w:unhideWhenUsed="0"/>
-    <w:lsdException w:name="Dark List" w:semiHidden="0" w:uiPriority="70" w:unhideWhenUsed="0"/>
-    <w:lsdException w:name="Colorful Shading" w:semiHidden="0" w:uiPriority="71" w:unhideWhenUsed="0"/>
-    <w:lsdException w:name="Colorful List" w:semiHidden="0" w:uiPriority="72" w:unhideWhenUsed="0"/>
-    <w:lsdException w:name="Colorful Grid" w:semiHidden="0" w:uiPriority="73" w:unhideWhenUsed="0"/>
-    <w:lsdException w:name="Light Shading Accent 1" w:semiHidden="0" w:uiPriority="60" w:unhideWhenUsed="0"/>
-    <w:lsdException w:name="Light List Accent 1" w:semiHidden="0" w:uiPriority="61" w:unhideWhenUsed="0"/>
-    <w:lsdException w:name="Light Grid Accent 1" w:semiHidden="0" w:uiPriority="62" w:unhideWhenUsed="0"/>
-    <w:lsdException w:name="Medium Shading 1 Accent 1" w:semiHidden="0" w:uiPriority="63" w:unhideWhenUsed="0"/>
-    <w:lsdException w:name="Medium Shading 2 Accent 1" w:semiHidden="0" w:uiPriority="64" w:unhideWhenUsed="0"/>
-    <w:lsdException w:name="Medium List 1 Accent 1" w:semiHidden="0" w:uiPriority="65" w:unhideWhenUsed="0"/>
-    <w:lsdException w:name="Revision" w:unhideWhenUsed="0"/>
-    <w:lsdException w:name="List Paragraph" w:semiHidden="0" w:uiPriority="34" w:unhideWhenUsed="0" w:qFormat="1"/>
-    <w:lsdException w:name="Quote" w:semiHidden="0" w:uiPriority="29" w:unhideWhenUsed="0" w:qFormat="1"/>
-    <w:lsdException w:name="Intense Quote" w:semiHidden="0" w:uiPriority="30" w:unhideWhenUsed="0" w:qFormat="1"/>
-    <w:lsdException w:name="Medium List 2 Accent 1" w:semiHidden="0" w:uiPriority="66" w:unhideWhenUsed="0"/>
-    <w:lsdException w:name="Medium Grid 1 Accent 1" w:semiHidden="0" w:uiPriority="67" w:unhideWhenUsed="0"/>
-    <w:lsdException w:name="Medium Grid 2 Accent 1" w:semiHidden="0" w:uiPriority="68" w:unhideWhenUsed="0"/>
-    <w:lsdException w:name="Medium Grid 3 Accent 1" w:semiHidden="0" w:uiPriority="69" w:unhideWhenUsed="0"/>
-    <w:lsdException w:name="Dark List Accent 1" w:semiHidden="0" w:uiPriority="70" w:unhideWhenUsed="0"/>
-    <w:lsdException w:name="Colorful Shading Accent 1" w:semiHidden="0" w:uiPriority="71" w:unhideWhenUsed="0"/>
-    <w:lsdException w:name="Colorful List Accent 1" w:semiHidden="0" w:uiPriority="72" w:unhideWhenUsed="0"/>
-    <w:lsdException w:name="Colorful Grid Accent 1" w:semiHidden="0" w:uiPriority="73" w:unhideWhenUsed="0"/>
-    <w:lsdException w:name="Light Shading Accent 2" w:semiHidden="0" w:uiPriority="60" w:unhideWhenUsed="0"/>
-    <w:lsdException w:name="Light List Accent 2" w:semiHidden="0" w:uiPriority="61" w:unhideWhenUsed="0"/>
-    <w:lsdException w:name="Light Grid Accent 2" w:semiHidden="0" w:uiPriority="62" w:unhideWhenUsed="0"/>
-    <w:lsdException w:name="Medium Shading 1 Accent 2" w:semiHidden="0" w:uiPriority="63" w:unhideWhenUsed="0"/>
-    <w:lsdException w:name="Medium Shading 2 Accent 2" w:semiHidden="0" w:uiPriority="64" w:unhideWhenUsed="0"/>
-    <w:lsdException w:name="Medium List 1 Accent 2" w:semiHidden="0" w:uiPriority="65" w:unhideWhenUsed="0"/>
-    <w:lsdException w:name="Medium List 2 Accent 2" w:semiHidden="0" w:uiPriority="66" w:unhideWhenUsed="0"/>
-    <w:lsdException w:name="Medium Grid 1 Accent 2" w:semiHidden="0" w:uiPriority="67" w:unhideWhenUsed="0"/>
-    <w:lsdException w:name="Medium Grid 2 Accent 2" w:semiHidden="0" w:uiPriority="68" w:unhideWhenUsed="0"/>
-    <w:lsdException w:name="Medium Grid 3 Accent 2" w:semiHidden="0" w:uiPriority="69" w:unhideWhenUsed="0"/>
-    <w:lsdException w:name="Dark List Accent 2" w:semiHidden="0" w:uiPriority="70" w:unhideWhenUsed="0"/>
-    <w:lsdException w:name="Colorful Shading Accent 2" w:semiHidden="0" w:uiPriority="71" w:unhideWhenUsed="0"/>
-    <w:lsdException w:name="Colorful List Accent 2" w:semiHidden="0" w:uiPriority="72" w:unhideWhenUsed="0"/>
-    <w:lsdException w:name="Colorful Grid Accent 2" w:semiHidden="0" w:uiPriority="73" w:unhideWhenUsed="0"/>
-    <w:lsdException w:name="Light Shading Accent 3" w:semiHidden="0" w:uiPriority="60" w:unhideWhenUsed="0"/>
-    <w:lsdException w:name="Light List Accent 3" w:semiHidden="0" w:uiPriority="61" w:unhideWhenUsed="0"/>
-    <w:lsdException w:name="Light Grid Accent 3" w:semiHidden="0" w:uiPriority="62" w:unhideWhenUsed="0"/>
-    <w:lsdException w:name="Medium Shading 1 Accent 3" w:semiHidden="0" w:uiPriority="63" w:unhideWhenUsed="0"/>
-    <w:lsdException w:name="Medium Shading 2 Accent 3" w:semiHidden="0" w:uiPriority="64" w:unhideWhenUsed="0"/>
-    <w:lsdException w:name="Medium List 1 Accent 3" w:semiHidden="0" w:uiPriority="65" w:unhideWhenUsed="0"/>
-    <w:lsdException w:name="Medium List 2 Accent 3" w:semiHidden="0" w:uiPriority="66" w:unhideWhenUsed="0"/>
-    <w:lsdException w:name="Medium Grid 1 Accent 3" w:semiHidden="0" w:uiPriority="67" w:unhideWhenUsed="0"/>
-    <w:lsdException w:name="Medium Grid 2 Accent 3" w:semiHidden="0" w:uiPriority="68" w:unhideWhenUsed="0"/>
-    <w:lsdException w:name="Medium Grid 3 Accent 3" w:semiHidden="0" w:uiPriority="69" w:unhideWhenUsed="0"/>
-    <w:lsdException w:name="Dark List Accent 3" w:semiHidden="0" w:uiPriority="70" w:unhideWhenUsed="0"/>
-    <w:lsdException w:name="Colorful Shading Accent 3" w:semiHidden="0" w:uiPriority="71" w:unhideWhenUsed="0"/>
-    <w:lsdException w:name="Colorful List Accent 3" w:semiHidden="0" w:uiPriority="72" w:unhideWhenUsed="0"/>
-    <w:lsdException w:name="Colorful Grid Accent 3" w:semiHidden="0" w:uiPriority="73" w:unhideWhenUsed="0"/>
-    <w:lsdException w:name="Light Shading Accent 4" w:semiHidden="0" w:uiPriority="60" w:unhideWhenUsed="0"/>
-    <w:lsdException w:name="Light List Accent 4" w:semiHidden="0" w:uiPriority="61" w:unhideWhenUsed="0"/>
-    <w:lsdException w:name="Light Grid Accent 4" w:semiHidden="0" w:uiPriority="62" w:unhideWhenUsed="0"/>
-    <w:lsdException w:name="Medium Shading 1 Accent 4" w:semiHidden="0" w:uiPriority="63" w:unhideWhenUsed="0"/>
-    <w:lsdException w:name="Medium Shading 2 Accent 4" w:semiHidden="0" w:uiPriority="64" w:unhideWhenUsed="0"/>
-    <w:lsdException w:name="Medium List 1 Accent 4" w:semiHidden="0" w:uiPriority="65" w:unhideWhenUsed="0"/>
-    <w:lsdException w:name="Medium List 2 Accent 4" w:semiHidden="0" w:uiPriority="66" w:unhideWhenUsed="0"/>
-    <w:lsdException w:name="Medium Grid 1 Accent 4" w:semiHidden="0" w:uiPriority="67" w:unhideWhenUsed="0"/>
-    <w:lsdException w:name="Medium Grid 2 Accent 4" w:semiHidden="0" w:uiPriority="68" w:unhideWhenUsed="0"/>
-    <w:lsdException w:name="Medium Grid 3 Accent 4" w:semiHidden="0" w:uiPriority="69" w:unhideWhenUsed="0"/>
-    <w:lsdException w:name="Dark List Accent 4" w:semiHidden="0" w:uiPriority="70" w:unhideWhenUsed="0"/>
-    <w:lsdException w:name="Colorful Shading Accent 4" w:semiHidden="0" w:uiPriority="71" w:unhideWhenUsed="0"/>
-    <w:lsdException w:name="Colorful List Accent 4" w:semiHidden="0" w:uiPriority="72" w:unhideWhenUsed="0"/>
-    <w:lsdException w:name="Colorful Grid Accent 4" w:semiHidden="0" w:uiPriority="73" w:unhideWhenUsed="0"/>
-    <w:lsdException w:name="Light Shading Accent 5" w:semiHidden="0" w:uiPriority="60" w:unhideWhenUsed="0"/>
-    <w:lsdException w:name="Light List Accent 5" w:semiHidden="0" w:uiPriority="61" w:unhideWhenUsed="0"/>
-    <w:lsdException w:name="Light Grid Accent 5" w:semiHidden="0" w:uiPriority="62" w:unhideWhenUsed="0"/>
-    <w:lsdException w:name="Medium Shading 1 Accent 5" w:semiHidden="0" w:uiPriority="63" w:unhideWhenUsed="0"/>
-    <w:lsdException w:name="Medium Shading 2 Accent 5" w:semiHidden="0" w:uiPriority="64" w:unhideWhenUsed="0"/>
-    <w:lsdException w:name="Medium List 1 Accent 5" w:semiHidden="0" w:uiPriority="65" w:unhideWhenUsed="0"/>
-    <w:lsdException w:name="Medium List 2 Accent 5" w:semiHidden="0" w:uiPriority="66" w:unhideWhenUsed="0"/>
-    <w:lsdException w:name="Medium Grid 1 Accent 5" w:semiHidden="0" w:uiPriority="67" w:unhideWhenUsed="0"/>
-    <w:lsdException w:name="Medium Grid 2 Accent 5" w:semiHidden="0" w:uiPriority="68" w:unhideWhenUsed="0"/>
-    <w:lsdException w:name="Medium Grid 3 Accent 5" w:semiHidden="0" w:uiPriority="69" w:unhideWhenUsed="0"/>
-    <w:lsdException w:name="Dark List Accent 5" w:semiHidden="0" w:uiPriority="70" w:unhideWhenUsed="0"/>
-    <w:lsdException w:name="Colorful Shading Accent 5" w:semiHidden="0" w:uiPriority="71" w:unhideWhenUsed="0"/>
-    <w:lsdException w:name="Colorful List Accent 5" w:semiHidden="0" w:uiPriority="72" w:unhideWhenUsed="0"/>
-    <w:lsdException w:name="Colorful Grid Accent 5" w:semiHidden="0" w:uiPriority="73" w:unhideWhenUsed="0"/>
-    <w:lsdException w:name="Light Shading Accent 6" w:semiHidden="0" w:uiPriority="60" w:unhideWhenUsed="0"/>
-    <w:lsdException w:name="Light List Accent 6" w:semiHidden="0" w:uiPriority="61" w:unhideWhenUsed="0"/>
-    <w:lsdException w:name="Light Grid Accent 6" w:semiHidden="0" w:uiPriority="62" w:unhideWhenUsed="0"/>
-    <w:lsdException w:name="Medium Shading 1 Accent 6" w:semiHidden="0" w:uiPriority="63" w:unhideWhenUsed="0"/>
-    <w:lsdException w:name="Medium Shading 2 Accent 6" w:semiHidden="0" w:uiPriority="64" w:unhideWhenUsed="0"/>
-    <w:lsdException w:name="Medium List 1 Accent 6" w:semiHidden="0" w:uiPriority="65" w:unhideWhenUsed="0"/>
-    <w:lsdException w:name="Medium List 2 Accent 6" w:semiHidden="0" w:uiPriority="66" w:unhideWhenUsed="0"/>
-    <w:lsdException w:name="Medium Grid 1 Accent 6" w:semiHidden="0" w:uiPriority="67" w:unhideWhenUsed="0"/>
-    <w:lsdException w:name="Medium Grid 2 Accent 6" w:semiHidden="0" w:uiPriority="68" w:unhideWhenUsed="0"/>
-    <w:lsdException w:name="Medium Grid 3 Accent 6" w:semiHidden="0" w:uiPriority="69" w:unhideWhenUsed="0"/>
-    <w:lsdException w:name="Dark List Accent 6" w:semiHidden="0" w:uiPriority="70" w:unhideWhenUsed="0"/>
-    <w:lsdException w:name="Colorful Shading Accent 6" w:semiHidden="0" w:uiPriority="71" w:unhideWhenUsed="0"/>
-    <w:lsdException w:name="Colorful List Accent 6" w:semiHidden="0" w:uiPriority="72" w:unhideWhenUsed="0"/>
-    <w:lsdException w:name="Colorful Grid Accent 6" w:semiHidden="0" w:uiPriority="73" w:unhideWhenUsed="0"/>
-    <w:lsdException w:name="Subtle Emphasis" w:semiHidden="0" w:uiPriority="19" w:unhideWhenUsed="0" w:qFormat="1"/>
-    <w:lsdException w:name="Intense Emphasis" w:semiHidden="0" w:uiPriority="21" w:unhideWhenUsed="0" w:qFormat="1"/>
-    <w:lsdException w:name="Subtle Reference" w:semiHidden="0" w:uiPriority="31" w:unhideWhenUsed="0" w:qFormat="1"/>
-    <w:lsdException w:name="Intense Reference" w:semiHidden="0" w:uiPriority="32" w:unhideWhenUsed="0" w:qFormat="1"/>
-    <w:lsdException w:name="Book Title" w:semiHidden="0" w:uiPriority="33" w:unhideWhenUsed="0" w:qFormat="1"/>
-    <w:lsdException w:name="Bibliography" w:uiPriority="37"/>
-    <w:lsdException w:name="TOC Heading" w:uiPriority="39" w:qFormat="1"/>
-  </w:latentStyles>
-  <w:style w:type="paragraph" w:default="1" w:styleId="Normal">
-    <w:name w:val="Normal"/>
-    <w:qFormat/>
-    <w:rsid w:val="00BE3DDB"/>
-    <w:rPr>
-      <w:sz w:val="24"/>
-    </w:rPr>
-  </w:style>
-  <w:style w:type="paragraph" w:styleId="Heading1">
-    <w:name w:val="heading 1"/>
-    <w:basedOn w:val="Normal"/>
-    <w:next w:val="Normal"/>
-    <w:link w:val="Heading1Char"/>
-    <w:uiPriority w:val="9"/>
-    <w:qFormat/>
-    <w:rsid w:val="00BE3DDB"/>
-    <w:pPr>
-      <w:keepNext/>
-      <w:keepLines/>
-      <w:spacing w:before="240" w:after="0"/>
-      <w:outlineLvl w:val="0"/>
-    </w:pPr>
-    <w:rPr>
-      <w:rFonts w:asciiTheme="majorHAnsi" w:eastAsiaTheme="majorEastAsia" w:hAnsiTheme="majorHAnsi" w:cstheme="majorBidi"/>
-      <w:b/>
-      <w:color w:val="365F91" w:themeColor="accent1" w:themeShade="BF"/>
-      <w:sz w:val="32"/>
-      <w:szCs w:val="32"/>
-    </w:rPr>
-  </w:style>
-  <w:style w:type="paragraph" w:styleId="Heading2">
-    <w:name w:val="heading 2"/>
-    <w:basedOn w:val="Normal"/>
-    <w:next w:val="Normal"/>
-    <w:link w:val="Heading2Char"/>
-    <w:uiPriority w:val="9"/>
-    <w:unhideWhenUsed/>
-    <w:qFormat/>
-    <w:rsid w:val="00A90389"/>
-    <w:pPr>
-      <w:keepNext/>
-      <w:keepLines/>
-      <w:spacing w:before="40" w:after="0"/>
-      <w:outlineLvl w:val="1"/>
-    </w:pPr>
-    <w:rPr>
-      <w:rFonts w:asciiTheme="majorHAnsi" w:eastAsiaTheme="majorEastAsia" w:hAnsiTheme="majorHAnsi" w:cstheme="majorBidi"/>
-      <w:b/>
-      <w:color w:val="365F91" w:themeColor="accent1" w:themeShade="BF"/>
-      <w:sz w:val="26"/>
-      <w:szCs w:val="26"/>
-    </w:rPr>
-  </w:style>
-  <w:style w:type="character" w:default="1" w:styleId="DefaultParagraphFont">
-    <w:name w:val="Default Paragraph Font"/>
-    <w:uiPriority w:val="1"/>
     <w:unhideWhenUsed/>
   </w:style>
   <w:style w:type="table" w:default="1" w:styleId="TableNormal">

</xml_diff>